<commit_message>
added speech, fixed date in pptx
</commit_message>
<xml_diff>
--- a/Final assignment/report.docx
+++ b/Final assignment/report.docx
@@ -2,42 +2,59 @@
 <file path=word/document.xml><?xml version="1.0" encoding="utf-8"?>
 <w:document xmlns:wpc="http://schemas.microsoft.com/office/word/2010/wordprocessingCanvas" xmlns:cx="http://schemas.microsoft.com/office/drawing/2014/chartex" xmlns:cx1="http://schemas.microsoft.com/office/drawing/2015/9/8/chartex" xmlns:cx2="http://schemas.microsoft.com/office/drawing/2015/10/21/chartex" xmlns:cx3="http://schemas.microsoft.com/office/drawing/2016/5/9/chartex" xmlns:cx4="http://schemas.microsoft.com/office/drawing/2016/5/10/chartex" xmlns:cx5="http://schemas.microsoft.com/office/drawing/2016/5/11/chartex" xmlns:cx6="http://schemas.microsoft.com/office/drawing/2016/5/12/chartex" xmlns:cx7="http://schemas.microsoft.com/office/drawing/2016/5/13/chartex" xmlns:cx8="http://schemas.microsoft.com/office/drawing/2016/5/14/chartex" xmlns:mc="http://schemas.openxmlformats.org/markup-compatibility/2006" xmlns:aink="http://schemas.microsoft.com/office/drawing/2016/ink" xmlns:am3d="http://schemas.microsoft.com/office/drawing/2017/model3d" xmlns:o="urn:schemas-microsoft-com:office:office" xmlns:oel="http://schemas.microsoft.com/office/2019/extlst" xmlns:r="http://schemas.openxmlformats.org/officeDocument/2006/relationships" xmlns:m="http://schemas.openxmlformats.org/officeDocument/2006/math" xmlns:v="urn:schemas-microsoft-com:vml" xmlns:wp14="http://schemas.microsoft.com/office/word/2010/wordprocessingDrawing" xmlns:wp="http://schemas.openxmlformats.org/drawingml/2006/wordprocessingDrawing" xmlns:w10="urn:schemas-microsoft-com:office:word" xmlns:w="http://schemas.openxmlformats.org/wordprocessingml/2006/main" xmlns:w14="http://schemas.microsoft.com/office/word/2010/wordml" xmlns:w15="http://schemas.microsoft.com/office/word/2012/wordml" xmlns:w16cex="http://schemas.microsoft.com/office/word/2018/wordml/cex" xmlns:w16cid="http://schemas.microsoft.com/office/word/2016/wordml/cid" xmlns:w16="http://schemas.microsoft.com/office/word/2018/wordml" xmlns:w16sdtdh="http://schemas.microsoft.com/office/word/2020/wordml/sdtdatahash" xmlns:w16se="http://schemas.microsoft.com/office/word/2015/wordml/symex" xmlns:wpg="http://schemas.microsoft.com/office/word/2010/wordprocessingGroup" xmlns:wpi="http://schemas.microsoft.com/office/word/2010/wordprocessingInk" xmlns:wne="http://schemas.microsoft.com/office/word/2006/wordml" xmlns:wps="http://schemas.microsoft.com/office/word/2010/wordprocessingShape" mc:Ignorable="w14 w15 w16se w16cid w16 w16cex w16sdtdh wp14">
   <w:body>
-    <w:p/>
-    <w:p/>
-    <w:p/>
-    <w:p>
-      <w:pPr>
-        <w:pStyle w:val="Heading1"/>
-        <w:rPr>
-          <w:sz w:val="28"/>
-          <w:szCs w:val="28"/>
+    <w:p>
+      <w:pPr>
+        <w:jc w:val="both"/>
+      </w:pPr>
+    </w:p>
+    <w:p>
+      <w:pPr>
+        <w:jc w:val="both"/>
+      </w:pPr>
+    </w:p>
+    <w:p>
+      <w:pPr>
+        <w:jc w:val="center"/>
+      </w:pPr>
+    </w:p>
+    <w:p>
+      <w:pPr>
+        <w:pStyle w:val="NoSpacing"/>
+        <w:jc w:val="center"/>
+        <w:rPr>
+          <w:b/>
+          <w:bCs/>
+          <w:sz w:val="40"/>
+          <w:szCs w:val="40"/>
         </w:rPr>
       </w:pPr>
       <w:hyperlink r:id="rId11" w:history="1">
         <w:bookmarkStart w:id="0" w:name="_Toc152164104"/>
+        <w:bookmarkStart w:id="1" w:name="_Toc152442277"/>
         <w:r>
           <w:rPr>
-            <w:sz w:val="28"/>
-            <w:szCs w:val="28"/>
+            <w:b/>
+            <w:bCs/>
+            <w:sz w:val="40"/>
+            <w:szCs w:val="40"/>
           </w:rPr>
           <w:t>PRESENTATION</w:t>
         </w:r>
         <w:bookmarkEnd w:id="0"/>
+        <w:bookmarkEnd w:id="1"/>
       </w:hyperlink>
     </w:p>
     <w:p>
       <w:pPr>
         <w:pStyle w:val="NoSpacing"/>
         <w:jc w:val="center"/>
-      </w:pPr>
-      <w:r>
-        <w:t xml:space="preserve">Group </w:t>
-      </w:r>
-      <w:proofErr w:type="gramStart"/>
-      <w:r>
-        <w:t>2 :</w:t>
-      </w:r>
-      <w:proofErr w:type="gramEnd"/>
+        <w:rPr>
+          <w:b/>
+          <w:bCs/>
+          <w:sz w:val="40"/>
+          <w:szCs w:val="40"/>
+        </w:rPr>
+      </w:pPr>
     </w:p>
     <w:p>
       <w:pPr>
@@ -45,7 +62,7 @@
         <w:jc w:val="center"/>
       </w:pPr>
       <w:r>
-        <w:t>Julia Alekseev 051292134</w:t>
+        <w:t>Group 2:</w:t>
       </w:r>
     </w:p>
     <w:p>
@@ -54,15 +71,7 @@
         <w:jc w:val="center"/>
       </w:pPr>
       <w:r>
-        <w:t xml:space="preserve">Audrey </w:t>
-      </w:r>
-      <w:proofErr w:type="spellStart"/>
-      <w:r>
-        <w:t>Duzon</w:t>
-      </w:r>
-      <w:proofErr w:type="spellEnd"/>
-      <w:r>
-        <w:t xml:space="preserve"> 019153147</w:t>
+        <w:t>Julia Alekseev 051292134</w:t>
       </w:r>
     </w:p>
     <w:p>
@@ -71,7 +80,15 @@
         <w:jc w:val="center"/>
       </w:pPr>
       <w:r>
-        <w:t>Minji Kim 112030226</w:t>
+        <w:t xml:space="preserve">Audrey </w:t>
+      </w:r>
+      <w:proofErr w:type="spellStart"/>
+      <w:r>
+        <w:t>Duzon</w:t>
+      </w:r>
+      <w:proofErr w:type="spellEnd"/>
+      <w:r>
+        <w:t xml:space="preserve"> 019153147</w:t>
       </w:r>
     </w:p>
     <w:p>
@@ -80,7 +97,7 @@
         <w:jc w:val="center"/>
       </w:pPr>
       <w:r>
-        <w:t>Evelyn Kim 119561223</w:t>
+        <w:t>Minji Kim 112030226</w:t>
       </w:r>
     </w:p>
     <w:p>
@@ -88,13 +105,8 @@
         <w:pStyle w:val="NoSpacing"/>
         <w:jc w:val="center"/>
       </w:pPr>
-      <w:proofErr w:type="spellStart"/>
-      <w:r>
-        <w:t>Hyeri</w:t>
-      </w:r>
-      <w:proofErr w:type="spellEnd"/>
-      <w:r>
-        <w:t xml:space="preserve"> Jang 115328221</w:t>
+      <w:r>
+        <w:t>Evelyn Kim 119561223</w:t>
       </w:r>
     </w:p>
     <w:p>
@@ -102,6 +114,27 @@
         <w:pStyle w:val="NoSpacing"/>
         <w:jc w:val="center"/>
       </w:pPr>
+      <w:r>
+        <w:t>Hyeri Jang 115328221</w:t>
+      </w:r>
+    </w:p>
+    <w:p>
+      <w:pPr>
+        <w:pStyle w:val="NoSpacing"/>
+        <w:jc w:val="center"/>
+      </w:pPr>
+    </w:p>
+    <w:p>
+      <w:pPr>
+        <w:pStyle w:val="NoSpacing"/>
+        <w:jc w:val="center"/>
+      </w:pPr>
+    </w:p>
+    <w:p>
+      <w:pPr>
+        <w:pStyle w:val="NoSpacing"/>
+        <w:jc w:val="center"/>
+      </w:pPr>
     </w:p>
     <w:p>
       <w:pPr>
@@ -120,9 +153,10 @@
           <w:bCs w:val="0"/>
         </w:rPr>
       </w:pPr>
-      <w:bookmarkStart w:id="1" w:name="_Toc152162333"/>
-      <w:bookmarkStart w:id="2" w:name="_Toc152163215"/>
-      <w:bookmarkStart w:id="3" w:name="_Toc152164105"/>
+      <w:bookmarkStart w:id="2" w:name="_Toc152162333"/>
+      <w:bookmarkStart w:id="3" w:name="_Toc152163215"/>
+      <w:bookmarkStart w:id="4" w:name="_Toc152164105"/>
+      <w:bookmarkStart w:id="5" w:name="_Toc152442278"/>
       <w:r>
         <w:rPr>
           <w:b w:val="0"/>
@@ -144,9 +178,10 @@
         </w:rPr>
         <w:t xml:space="preserve"> I</w:t>
       </w:r>
-      <w:bookmarkEnd w:id="1"/>
       <w:bookmarkEnd w:id="2"/>
       <w:bookmarkEnd w:id="3"/>
+      <w:bookmarkEnd w:id="4"/>
+      <w:bookmarkEnd w:id="5"/>
     </w:p>
     <w:p>
       <w:pPr>
@@ -157,9 +192,10 @@
           <w:bCs w:val="0"/>
         </w:rPr>
       </w:pPr>
-      <w:bookmarkStart w:id="4" w:name="_Toc152162334"/>
-      <w:bookmarkStart w:id="5" w:name="_Toc152163216"/>
-      <w:bookmarkStart w:id="6" w:name="_Toc152164106"/>
+      <w:bookmarkStart w:id="6" w:name="_Toc152162334"/>
+      <w:bookmarkStart w:id="7" w:name="_Toc152163216"/>
+      <w:bookmarkStart w:id="8" w:name="_Toc152164106"/>
+      <w:bookmarkStart w:id="9" w:name="_Toc152442279"/>
       <w:r>
         <w:rPr>
           <w:b w:val="0"/>
@@ -167,9 +203,10 @@
         </w:rPr>
         <w:t>Professor: Cassandra Laffan</w:t>
       </w:r>
-      <w:bookmarkEnd w:id="4"/>
-      <w:bookmarkEnd w:id="5"/>
       <w:bookmarkEnd w:id="6"/>
+      <w:bookmarkEnd w:id="7"/>
+      <w:bookmarkEnd w:id="8"/>
+      <w:bookmarkEnd w:id="9"/>
     </w:p>
     <w:p>
       <w:pPr>
@@ -179,25 +216,69 @@
         <w:t>2023-12-06</w:t>
       </w:r>
     </w:p>
-    <w:p/>
-    <w:p/>
-    <w:p/>
-    <w:p/>
-    <w:p/>
-    <w:p/>
-    <w:p/>
-    <w:p/>
-    <w:p/>
-    <w:p/>
-    <w:p>
+    <w:p>
+      <w:pPr>
+        <w:jc w:val="both"/>
+      </w:pPr>
+    </w:p>
+    <w:p>
+      <w:pPr>
+        <w:jc w:val="both"/>
+      </w:pPr>
+    </w:p>
+    <w:p>
+      <w:pPr>
+        <w:jc w:val="both"/>
+      </w:pPr>
+    </w:p>
+    <w:p>
+      <w:pPr>
+        <w:jc w:val="both"/>
+      </w:pPr>
+    </w:p>
+    <w:p>
+      <w:pPr>
+        <w:jc w:val="both"/>
+      </w:pPr>
+    </w:p>
+    <w:p>
+      <w:pPr>
+        <w:jc w:val="both"/>
+      </w:pPr>
+    </w:p>
+    <w:p>
+      <w:pPr>
+        <w:jc w:val="both"/>
+      </w:pPr>
+    </w:p>
+    <w:p>
+      <w:pPr>
+        <w:jc w:val="both"/>
+      </w:pPr>
+    </w:p>
+    <w:p>
+      <w:pPr>
+        <w:jc w:val="both"/>
+      </w:pPr>
+    </w:p>
+    <w:p>
+      <w:pPr>
+        <w:jc w:val="both"/>
+      </w:pPr>
+    </w:p>
+    <w:p>
+      <w:pPr>
+        <w:jc w:val="both"/>
+      </w:pPr>
       <w:r>
         <w:br w:type="page"/>
       </w:r>
     </w:p>
-    <w:bookmarkStart w:id="7" w:name="_Toc152164107"/>
+    <w:bookmarkStart w:id="10" w:name="_Toc152442280"/>
     <w:p>
       <w:pPr>
         <w:pStyle w:val="headsyd"/>
+        <w:jc w:val="both"/>
       </w:pPr>
       <w:sdt>
         <w:sdtPr>
@@ -215,32 +296,99 @@
           </w:r>
         </w:sdtContent>
       </w:sdt>
-      <w:bookmarkEnd w:id="7"/>
+      <w:bookmarkEnd w:id="10"/>
       <w:r>
         <w:t xml:space="preserve"> </w:t>
       </w:r>
     </w:p>
     <w:p>
+      <w:pPr>
+        <w:jc w:val="both"/>
+      </w:pPr>
       <w:r>
         <w:t>In pursuit of bolstering Victoria's Bakery's financial inflow, this assignment delves into a pivotal aspect of transitioning Victoria's business into the digital realm. Building on preceding assignments, the focus is on defining a critical missing component crucial for the successful migration online. The assignment further extends its scope by developing a robust framework for deploying promotional emails aimed at engaging and expanding the customer base. This strategic initiative aligns with the overarching goal of enhancing business revenue by leveraging digital channels and targeted promotional strategies.</w:t>
       </w:r>
     </w:p>
-    <w:p/>
-    <w:p/>
-    <w:p/>
-    <w:p/>
-    <w:p/>
-    <w:p/>
-    <w:p/>
-    <w:p/>
-    <w:p/>
-    <w:p/>
-    <w:p/>
-    <w:p/>
-    <w:p/>
-    <w:p/>
-    <w:p/>
-    <w:p/>
+    <w:p>
+      <w:pPr>
+        <w:jc w:val="both"/>
+      </w:pPr>
+    </w:p>
+    <w:p>
+      <w:pPr>
+        <w:jc w:val="both"/>
+      </w:pPr>
+    </w:p>
+    <w:p>
+      <w:pPr>
+        <w:jc w:val="both"/>
+      </w:pPr>
+    </w:p>
+    <w:p>
+      <w:pPr>
+        <w:jc w:val="both"/>
+      </w:pPr>
+    </w:p>
+    <w:p>
+      <w:pPr>
+        <w:jc w:val="both"/>
+      </w:pPr>
+    </w:p>
+    <w:p>
+      <w:pPr>
+        <w:jc w:val="both"/>
+      </w:pPr>
+    </w:p>
+    <w:p>
+      <w:pPr>
+        <w:jc w:val="both"/>
+      </w:pPr>
+    </w:p>
+    <w:p>
+      <w:pPr>
+        <w:jc w:val="both"/>
+      </w:pPr>
+    </w:p>
+    <w:p>
+      <w:pPr>
+        <w:jc w:val="both"/>
+      </w:pPr>
+    </w:p>
+    <w:p>
+      <w:pPr>
+        <w:jc w:val="both"/>
+      </w:pPr>
+    </w:p>
+    <w:p>
+      <w:pPr>
+        <w:jc w:val="both"/>
+      </w:pPr>
+    </w:p>
+    <w:p>
+      <w:pPr>
+        <w:jc w:val="both"/>
+      </w:pPr>
+    </w:p>
+    <w:p>
+      <w:pPr>
+        <w:jc w:val="both"/>
+      </w:pPr>
+    </w:p>
+    <w:p>
+      <w:pPr>
+        <w:jc w:val="both"/>
+      </w:pPr>
+    </w:p>
+    <w:p>
+      <w:pPr>
+        <w:jc w:val="both"/>
+      </w:pPr>
+    </w:p>
+    <w:p>
+      <w:pPr>
+        <w:jc w:val="both"/>
+      </w:pPr>
+    </w:p>
     <w:sdt>
       <w:sdtPr>
         <w:rPr>
@@ -266,6 +414,7 @@
         <w:p>
           <w:pPr>
             <w:pStyle w:val="TOCHeading"/>
+            <w:jc w:val="both"/>
             <w:rPr>
               <w:rStyle w:val="Heading1Char"/>
               <w:rFonts w:asciiTheme="minorHAnsi" w:hAnsiTheme="minorHAnsi" w:cstheme="minorHAnsi"/>
@@ -291,6 +440,14 @@
             <w:tabs>
               <w:tab w:val="right" w:leader="dot" w:pos="9350"/>
             </w:tabs>
+          </w:pPr>
+        </w:p>
+        <w:p>
+          <w:pPr>
+            <w:pStyle w:val="TOC1"/>
+            <w:tabs>
+              <w:tab w:val="right" w:leader="dot" w:pos="9350"/>
+            </w:tabs>
             <w:rPr>
               <w:rFonts w:eastAsiaTheme="minorEastAsia"/>
               <w:noProof/>
@@ -308,22 +465,8 @@
           <w:r>
             <w:fldChar w:fldCharType="separate"/>
           </w:r>
-        </w:p>
-        <w:p>
-          <w:pPr>
-            <w:pStyle w:val="TOC2"/>
-            <w:tabs>
-              <w:tab w:val="right" w:leader="dot" w:pos="9350"/>
-            </w:tabs>
-            <w:rPr>
-              <w:rFonts w:eastAsiaTheme="minorEastAsia"/>
-              <w:noProof/>
-              <w:kern w:val="2"/>
-              <w:lang w:val="en-CA" w:eastAsia="en-CA" w:bidi="he-IL"/>
-              <w14:ligatures w14:val="standardContextual"/>
-            </w:rPr>
-          </w:pPr>
-          <w:hyperlink w:anchor="_Toc152164107" w:history="1">
+          <w:hyperlink w:anchor="_Toc152442277" w:history="1"/>
+          <w:hyperlink w:anchor="_Toc152442280" w:history="1">
             <w:r>
               <w:rPr>
                 <w:rStyle w:val="Hyperlink"/>
@@ -350,7 +493,7 @@
                 <w:noProof/>
                 <w:webHidden/>
               </w:rPr>
-              <w:instrText xml:space="preserve"> PAGEREF _Toc152164107 \h </w:instrText>
+              <w:instrText xml:space="preserve"> PAGEREF _Toc152442280 \h </w:instrText>
             </w:r>
             <w:r>
               <w:rPr>
@@ -395,7 +538,7 @@
               <w14:ligatures w14:val="standardContextual"/>
             </w:rPr>
           </w:pPr>
-          <w:hyperlink w:anchor="_Toc152164108" w:history="1">
+          <w:hyperlink w:anchor="_Toc152442281" w:history="1">
             <w:r>
               <w:rPr>
                 <w:rStyle w:val="Hyperlink"/>
@@ -422,7 +565,7 @@
                 <w:noProof/>
                 <w:webHidden/>
               </w:rPr>
-              <w:instrText xml:space="preserve"> PAGEREF _Toc152164108 \h </w:instrText>
+              <w:instrText xml:space="preserve"> PAGEREF _Toc152442281 \h </w:instrText>
             </w:r>
             <w:r>
               <w:rPr>
@@ -467,7 +610,7 @@
               <w14:ligatures w14:val="standardContextual"/>
             </w:rPr>
           </w:pPr>
-          <w:hyperlink w:anchor="_Toc152164109" w:history="1">
+          <w:hyperlink w:anchor="_Toc152442282" w:history="1">
             <w:r>
               <w:rPr>
                 <w:rStyle w:val="Hyperlink"/>
@@ -494,7 +637,7 @@
                 <w:noProof/>
                 <w:webHidden/>
               </w:rPr>
-              <w:instrText xml:space="preserve"> PAGEREF _Toc152164109 \h </w:instrText>
+              <w:instrText xml:space="preserve"> PAGEREF _Toc152442282 \h </w:instrText>
             </w:r>
             <w:r>
               <w:rPr>
@@ -539,7 +682,7 @@
               <w14:ligatures w14:val="standardContextual"/>
             </w:rPr>
           </w:pPr>
-          <w:hyperlink w:anchor="_Toc152164110" w:history="1">
+          <w:hyperlink w:anchor="_Toc152442283" w:history="1">
             <w:r>
               <w:rPr>
                 <w:rStyle w:val="Hyperlink"/>
@@ -566,7 +709,7 @@
                 <w:noProof/>
                 <w:webHidden/>
               </w:rPr>
-              <w:instrText xml:space="preserve"> PAGEREF _Toc152164110 \h </w:instrText>
+              <w:instrText xml:space="preserve"> PAGEREF _Toc152442283 \h </w:instrText>
             </w:r>
             <w:r>
               <w:rPr>
@@ -611,7 +754,7 @@
               <w14:ligatures w14:val="standardContextual"/>
             </w:rPr>
           </w:pPr>
-          <w:hyperlink w:anchor="_Toc152164111" w:history="1">
+          <w:hyperlink w:anchor="_Toc152442284" w:history="1">
             <w:r>
               <w:rPr>
                 <w:rStyle w:val="Hyperlink"/>
@@ -638,7 +781,7 @@
                 <w:noProof/>
                 <w:webHidden/>
               </w:rPr>
-              <w:instrText xml:space="preserve"> PAGEREF _Toc152164111 \h </w:instrText>
+              <w:instrText xml:space="preserve"> PAGEREF _Toc152442284 \h </w:instrText>
             </w:r>
             <w:r>
               <w:rPr>
@@ -683,7 +826,7 @@
               <w14:ligatures w14:val="standardContextual"/>
             </w:rPr>
           </w:pPr>
-          <w:hyperlink w:anchor="_Toc152164112" w:history="1">
+          <w:hyperlink w:anchor="_Toc152442285" w:history="1">
             <w:r>
               <w:rPr>
                 <w:rStyle w:val="Hyperlink"/>
@@ -710,7 +853,7 @@
                 <w:noProof/>
                 <w:webHidden/>
               </w:rPr>
-              <w:instrText xml:space="preserve"> PAGEREF _Toc152164112 \h </w:instrText>
+              <w:instrText xml:space="preserve"> PAGEREF _Toc152442285 \h </w:instrText>
             </w:r>
             <w:r>
               <w:rPr>
@@ -755,7 +898,7 @@
               <w14:ligatures w14:val="standardContextual"/>
             </w:rPr>
           </w:pPr>
-          <w:hyperlink w:anchor="_Toc152164113" w:history="1">
+          <w:hyperlink w:anchor="_Toc152442286" w:history="1">
             <w:r>
               <w:rPr>
                 <w:rStyle w:val="Hyperlink"/>
@@ -783,7 +926,7 @@
                 <w:noProof/>
                 <w:webHidden/>
               </w:rPr>
-              <w:instrText xml:space="preserve"> PAGEREF _Toc152164113 \h </w:instrText>
+              <w:instrText xml:space="preserve"> PAGEREF _Toc152442286 \h </w:instrText>
             </w:r>
             <w:r>
               <w:rPr>
@@ -828,7 +971,7 @@
               <w14:ligatures w14:val="standardContextual"/>
             </w:rPr>
           </w:pPr>
-          <w:hyperlink w:anchor="_Toc152164115" w:history="1">
+          <w:hyperlink w:anchor="_Toc152442288" w:history="1">
             <w:r>
               <w:rPr>
                 <w:rStyle w:val="Hyperlink"/>
@@ -855,7 +998,7 @@
                 <w:noProof/>
                 <w:webHidden/>
               </w:rPr>
-              <w:instrText xml:space="preserve"> PAGEREF _Toc152164115 \h </w:instrText>
+              <w:instrText xml:space="preserve"> PAGEREF _Toc152442288 \h </w:instrText>
             </w:r>
             <w:r>
               <w:rPr>
@@ -900,7 +1043,7 @@
               <w14:ligatures w14:val="standardContextual"/>
             </w:rPr>
           </w:pPr>
-          <w:hyperlink w:anchor="_Toc152164116" w:history="1">
+          <w:hyperlink w:anchor="_Toc152442289" w:history="1">
             <w:r>
               <w:rPr>
                 <w:rStyle w:val="Hyperlink"/>
@@ -927,7 +1070,7 @@
                 <w:noProof/>
                 <w:webHidden/>
               </w:rPr>
-              <w:instrText xml:space="preserve"> PAGEREF _Toc152164116 \h </w:instrText>
+              <w:instrText xml:space="preserve"> PAGEREF _Toc152442289 \h </w:instrText>
             </w:r>
             <w:r>
               <w:rPr>
@@ -972,14 +1115,14 @@
               <w14:ligatures w14:val="standardContextual"/>
             </w:rPr>
           </w:pPr>
-          <w:hyperlink w:anchor="_Toc152164117" w:history="1">
+          <w:hyperlink w:anchor="_Toc152442290" w:history="1">
             <w:r>
               <w:rPr>
                 <w:rStyle w:val="Hyperlink"/>
                 <w:noProof/>
                 <w:lang w:val="en-CA"/>
               </w:rPr>
-              <w:t>Bibliography:</w:t>
+              <w:t>Speech and Lineup</w:t>
             </w:r>
             <w:r>
               <w:rPr>
@@ -1000,7 +1143,7 @@
                 <w:noProof/>
                 <w:webHidden/>
               </w:rPr>
-              <w:instrText xml:space="preserve"> PAGEREF _Toc152164117 \h </w:instrText>
+              <w:instrText xml:space="preserve"> PAGEREF _Toc152442290 \h </w:instrText>
             </w:r>
             <w:r>
               <w:rPr>
@@ -1032,6 +1175,451 @@
           </w:hyperlink>
         </w:p>
         <w:p>
+          <w:pPr>
+            <w:pStyle w:val="TOC3"/>
+            <w:tabs>
+              <w:tab w:val="right" w:leader="dot" w:pos="9350"/>
+            </w:tabs>
+            <w:rPr>
+              <w:rFonts w:eastAsiaTheme="minorEastAsia"/>
+              <w:noProof/>
+              <w:kern w:val="2"/>
+              <w:lang w:val="en-CA" w:eastAsia="en-CA" w:bidi="he-IL"/>
+              <w14:ligatures w14:val="standardContextual"/>
+            </w:rPr>
+          </w:pPr>
+          <w:hyperlink w:anchor="_Toc152442291" w:history="1">
+            <w:r>
+              <w:rPr>
+                <w:rStyle w:val="Hyperlink"/>
+                <w:noProof/>
+                <w:lang w:val="en-CA"/>
+              </w:rPr>
+              <w:t>Julia Alekseev</w:t>
+            </w:r>
+            <w:r>
+              <w:rPr>
+                <w:noProof/>
+                <w:webHidden/>
+              </w:rPr>
+              <w:tab/>
+            </w:r>
+            <w:r>
+              <w:rPr>
+                <w:noProof/>
+                <w:webHidden/>
+              </w:rPr>
+              <w:fldChar w:fldCharType="begin"/>
+            </w:r>
+            <w:r>
+              <w:rPr>
+                <w:noProof/>
+                <w:webHidden/>
+              </w:rPr>
+              <w:instrText xml:space="preserve"> PAGEREF _Toc152442291 \h </w:instrText>
+            </w:r>
+            <w:r>
+              <w:rPr>
+                <w:noProof/>
+                <w:webHidden/>
+              </w:rPr>
+            </w:r>
+            <w:r>
+              <w:rPr>
+                <w:noProof/>
+                <w:webHidden/>
+              </w:rPr>
+              <w:fldChar w:fldCharType="separate"/>
+            </w:r>
+            <w:r>
+              <w:rPr>
+                <w:noProof/>
+                <w:webHidden/>
+              </w:rPr>
+              <w:t>12</w:t>
+            </w:r>
+            <w:r>
+              <w:rPr>
+                <w:noProof/>
+                <w:webHidden/>
+              </w:rPr>
+              <w:fldChar w:fldCharType="end"/>
+            </w:r>
+          </w:hyperlink>
+        </w:p>
+        <w:p>
+          <w:pPr>
+            <w:pStyle w:val="TOC3"/>
+            <w:tabs>
+              <w:tab w:val="right" w:leader="dot" w:pos="9350"/>
+            </w:tabs>
+            <w:rPr>
+              <w:rFonts w:eastAsiaTheme="minorEastAsia"/>
+              <w:noProof/>
+              <w:kern w:val="2"/>
+              <w:lang w:val="en-CA" w:eastAsia="en-CA" w:bidi="he-IL"/>
+              <w14:ligatures w14:val="standardContextual"/>
+            </w:rPr>
+          </w:pPr>
+          <w:hyperlink w:anchor="_Toc152442292" w:history="1">
+            <w:r>
+              <w:rPr>
+                <w:rStyle w:val="Hyperlink"/>
+                <w:noProof/>
+              </w:rPr>
+              <w:t>Audrey</w:t>
+            </w:r>
+            <w:r>
+              <w:rPr>
+                <w:rStyle w:val="Hyperlink"/>
+                <w:noProof/>
+                <w:lang w:val="en-CA"/>
+              </w:rPr>
+              <w:t xml:space="preserve"> Duzon:</w:t>
+            </w:r>
+            <w:r>
+              <w:rPr>
+                <w:noProof/>
+                <w:webHidden/>
+              </w:rPr>
+              <w:tab/>
+            </w:r>
+            <w:r>
+              <w:rPr>
+                <w:noProof/>
+                <w:webHidden/>
+              </w:rPr>
+              <w:fldChar w:fldCharType="begin"/>
+            </w:r>
+            <w:r>
+              <w:rPr>
+                <w:noProof/>
+                <w:webHidden/>
+              </w:rPr>
+              <w:instrText xml:space="preserve"> PAGEREF _Toc152442292 \h </w:instrText>
+            </w:r>
+            <w:r>
+              <w:rPr>
+                <w:noProof/>
+                <w:webHidden/>
+              </w:rPr>
+            </w:r>
+            <w:r>
+              <w:rPr>
+                <w:noProof/>
+                <w:webHidden/>
+              </w:rPr>
+              <w:fldChar w:fldCharType="separate"/>
+            </w:r>
+            <w:r>
+              <w:rPr>
+                <w:noProof/>
+                <w:webHidden/>
+              </w:rPr>
+              <w:t>12</w:t>
+            </w:r>
+            <w:r>
+              <w:rPr>
+                <w:noProof/>
+                <w:webHidden/>
+              </w:rPr>
+              <w:fldChar w:fldCharType="end"/>
+            </w:r>
+          </w:hyperlink>
+        </w:p>
+        <w:p>
+          <w:pPr>
+            <w:pStyle w:val="TOC3"/>
+            <w:tabs>
+              <w:tab w:val="right" w:leader="dot" w:pos="9350"/>
+            </w:tabs>
+            <w:rPr>
+              <w:rFonts w:eastAsiaTheme="minorEastAsia"/>
+              <w:noProof/>
+              <w:kern w:val="2"/>
+              <w:lang w:val="en-CA" w:eastAsia="en-CA" w:bidi="he-IL"/>
+              <w14:ligatures w14:val="standardContextual"/>
+            </w:rPr>
+          </w:pPr>
+          <w:hyperlink w:anchor="_Toc152442293" w:history="1">
+            <w:r>
+              <w:rPr>
+                <w:rStyle w:val="Hyperlink"/>
+                <w:noProof/>
+              </w:rPr>
+              <w:t>Evelyn Kim</w:t>
+            </w:r>
+            <w:r>
+              <w:rPr>
+                <w:noProof/>
+                <w:webHidden/>
+              </w:rPr>
+              <w:tab/>
+            </w:r>
+            <w:r>
+              <w:rPr>
+                <w:noProof/>
+                <w:webHidden/>
+              </w:rPr>
+              <w:fldChar w:fldCharType="begin"/>
+            </w:r>
+            <w:r>
+              <w:rPr>
+                <w:noProof/>
+                <w:webHidden/>
+              </w:rPr>
+              <w:instrText xml:space="preserve"> PAGEREF _Toc152442293 \h </w:instrText>
+            </w:r>
+            <w:r>
+              <w:rPr>
+                <w:noProof/>
+                <w:webHidden/>
+              </w:rPr>
+            </w:r>
+            <w:r>
+              <w:rPr>
+                <w:noProof/>
+                <w:webHidden/>
+              </w:rPr>
+              <w:fldChar w:fldCharType="separate"/>
+            </w:r>
+            <w:r>
+              <w:rPr>
+                <w:noProof/>
+                <w:webHidden/>
+              </w:rPr>
+              <w:t>12</w:t>
+            </w:r>
+            <w:r>
+              <w:rPr>
+                <w:noProof/>
+                <w:webHidden/>
+              </w:rPr>
+              <w:fldChar w:fldCharType="end"/>
+            </w:r>
+          </w:hyperlink>
+        </w:p>
+        <w:p>
+          <w:pPr>
+            <w:pStyle w:val="TOC3"/>
+            <w:tabs>
+              <w:tab w:val="right" w:leader="dot" w:pos="9350"/>
+            </w:tabs>
+            <w:rPr>
+              <w:rFonts w:eastAsiaTheme="minorEastAsia"/>
+              <w:noProof/>
+              <w:kern w:val="2"/>
+              <w:lang w:val="en-CA" w:eastAsia="en-CA" w:bidi="he-IL"/>
+              <w14:ligatures w14:val="standardContextual"/>
+            </w:rPr>
+          </w:pPr>
+          <w:hyperlink w:anchor="_Toc152442294" w:history="1">
+            <w:r>
+              <w:rPr>
+                <w:rStyle w:val="Hyperlink"/>
+                <w:noProof/>
+              </w:rPr>
+              <w:t>Minji Kim</w:t>
+            </w:r>
+            <w:r>
+              <w:rPr>
+                <w:noProof/>
+                <w:webHidden/>
+              </w:rPr>
+              <w:tab/>
+            </w:r>
+            <w:r>
+              <w:rPr>
+                <w:noProof/>
+                <w:webHidden/>
+              </w:rPr>
+              <w:fldChar w:fldCharType="begin"/>
+            </w:r>
+            <w:r>
+              <w:rPr>
+                <w:noProof/>
+                <w:webHidden/>
+              </w:rPr>
+              <w:instrText xml:space="preserve"> PAGEREF _Toc152442294 \h </w:instrText>
+            </w:r>
+            <w:r>
+              <w:rPr>
+                <w:noProof/>
+                <w:webHidden/>
+              </w:rPr>
+            </w:r>
+            <w:r>
+              <w:rPr>
+                <w:noProof/>
+                <w:webHidden/>
+              </w:rPr>
+              <w:fldChar w:fldCharType="separate"/>
+            </w:r>
+            <w:r>
+              <w:rPr>
+                <w:noProof/>
+                <w:webHidden/>
+              </w:rPr>
+              <w:t>13</w:t>
+            </w:r>
+            <w:r>
+              <w:rPr>
+                <w:noProof/>
+                <w:webHidden/>
+              </w:rPr>
+              <w:fldChar w:fldCharType="end"/>
+            </w:r>
+          </w:hyperlink>
+        </w:p>
+        <w:p>
+          <w:pPr>
+            <w:pStyle w:val="TOC3"/>
+            <w:tabs>
+              <w:tab w:val="right" w:leader="dot" w:pos="9350"/>
+            </w:tabs>
+            <w:rPr>
+              <w:rFonts w:eastAsiaTheme="minorEastAsia"/>
+              <w:noProof/>
+              <w:kern w:val="2"/>
+              <w:lang w:val="en-CA" w:eastAsia="en-CA" w:bidi="he-IL"/>
+              <w14:ligatures w14:val="standardContextual"/>
+            </w:rPr>
+          </w:pPr>
+          <w:hyperlink w:anchor="_Toc152442295" w:history="1">
+            <w:r>
+              <w:rPr>
+                <w:rStyle w:val="Hyperlink"/>
+                <w:noProof/>
+              </w:rPr>
+              <w:t>Hyeri Jang</w:t>
+            </w:r>
+            <w:r>
+              <w:rPr>
+                <w:noProof/>
+                <w:webHidden/>
+              </w:rPr>
+              <w:tab/>
+            </w:r>
+            <w:r>
+              <w:rPr>
+                <w:noProof/>
+                <w:webHidden/>
+              </w:rPr>
+              <w:fldChar w:fldCharType="begin"/>
+            </w:r>
+            <w:r>
+              <w:rPr>
+                <w:noProof/>
+                <w:webHidden/>
+              </w:rPr>
+              <w:instrText xml:space="preserve"> PAGEREF _Toc152442295 \h </w:instrText>
+            </w:r>
+            <w:r>
+              <w:rPr>
+                <w:noProof/>
+                <w:webHidden/>
+              </w:rPr>
+            </w:r>
+            <w:r>
+              <w:rPr>
+                <w:noProof/>
+                <w:webHidden/>
+              </w:rPr>
+              <w:fldChar w:fldCharType="separate"/>
+            </w:r>
+            <w:r>
+              <w:rPr>
+                <w:noProof/>
+                <w:webHidden/>
+              </w:rPr>
+              <w:t>13</w:t>
+            </w:r>
+            <w:r>
+              <w:rPr>
+                <w:noProof/>
+                <w:webHidden/>
+              </w:rPr>
+              <w:fldChar w:fldCharType="end"/>
+            </w:r>
+          </w:hyperlink>
+        </w:p>
+        <w:p>
+          <w:pPr>
+            <w:pStyle w:val="TOC2"/>
+            <w:tabs>
+              <w:tab w:val="right" w:leader="dot" w:pos="9350"/>
+            </w:tabs>
+            <w:rPr>
+              <w:rFonts w:eastAsiaTheme="minorEastAsia"/>
+              <w:noProof/>
+              <w:kern w:val="2"/>
+              <w:lang w:val="en-CA" w:eastAsia="en-CA" w:bidi="he-IL"/>
+              <w14:ligatures w14:val="standardContextual"/>
+            </w:rPr>
+          </w:pPr>
+          <w:hyperlink w:anchor="_Toc152442296" w:history="1">
+            <w:r>
+              <w:rPr>
+                <w:rStyle w:val="Hyperlink"/>
+                <w:noProof/>
+                <w:lang w:val="en-CA"/>
+              </w:rPr>
+              <w:t>Bibliography:</w:t>
+            </w:r>
+            <w:r>
+              <w:rPr>
+                <w:noProof/>
+                <w:webHidden/>
+              </w:rPr>
+              <w:tab/>
+            </w:r>
+            <w:r>
+              <w:rPr>
+                <w:noProof/>
+                <w:webHidden/>
+              </w:rPr>
+              <w:fldChar w:fldCharType="begin"/>
+            </w:r>
+            <w:r>
+              <w:rPr>
+                <w:noProof/>
+                <w:webHidden/>
+              </w:rPr>
+              <w:instrText xml:space="preserve"> PAGEREF _Toc152442296 \h </w:instrText>
+            </w:r>
+            <w:r>
+              <w:rPr>
+                <w:noProof/>
+                <w:webHidden/>
+              </w:rPr>
+            </w:r>
+            <w:r>
+              <w:rPr>
+                <w:noProof/>
+                <w:webHidden/>
+              </w:rPr>
+              <w:fldChar w:fldCharType="separate"/>
+            </w:r>
+            <w:r>
+              <w:rPr>
+                <w:noProof/>
+                <w:webHidden/>
+              </w:rPr>
+              <w:t>14</w:t>
+            </w:r>
+            <w:r>
+              <w:rPr>
+                <w:noProof/>
+                <w:webHidden/>
+              </w:rPr>
+              <w:fldChar w:fldCharType="end"/>
+            </w:r>
+          </w:hyperlink>
+        </w:p>
+        <w:p>
+          <w:pPr>
+            <w:jc w:val="both"/>
+          </w:pPr>
           <w:r>
             <w:rPr>
               <w:b/>
@@ -1043,86 +1631,139 @@
         </w:p>
       </w:sdtContent>
     </w:sdt>
-    <w:p/>
-    <w:p/>
-    <w:p/>
-    <w:p/>
-    <w:p/>
+    <w:p>
+      <w:pPr>
+        <w:jc w:val="both"/>
+      </w:pPr>
+    </w:p>
     <w:p>
       <w:pPr>
         <w:ind w:firstLine="0"/>
-      </w:pPr>
-    </w:p>
-    <w:p>
-      <w:pPr>
-        <w:ind w:firstLine="0"/>
-      </w:pPr>
-    </w:p>
-    <w:p>
-      <w:pPr>
-        <w:ind w:firstLine="0"/>
-      </w:pPr>
-    </w:p>
-    <w:p>
-      <w:pPr>
-        <w:ind w:firstLine="0"/>
+        <w:jc w:val="both"/>
       </w:pPr>
     </w:p>
     <w:p>
       <w:pPr>
         <w:pStyle w:val="headsyd"/>
-      </w:pPr>
-      <w:bookmarkStart w:id="8" w:name="_Toc152164108"/>
+        <w:jc w:val="both"/>
+      </w:pPr>
+      <w:bookmarkStart w:id="11" w:name="_Toc152442281"/>
       <w:r>
         <w:lastRenderedPageBreak/>
         <w:t>User Story</w:t>
       </w:r>
-      <w:bookmarkEnd w:id="8"/>
-    </w:p>
-    <w:p>
+      <w:bookmarkEnd w:id="11"/>
+    </w:p>
+    <w:p>
+      <w:pPr>
+        <w:jc w:val="both"/>
+      </w:pPr>
       <w:r>
         <w:t>As a bakery owner, Victoria seeks to elevate sales by sending promotional emails that enhance customer satisfaction, provide discounts, and entice both new and existing customers to return. Her objective is for these emails to gain viral traction, attracting new customers while rekindling interest among existing ones. Victoria is keen on implementing a marketing strategy focused on sending targeted promotional emails to coincide with trending events and holidays. By offering discounts or free items tailored to each event, she aims to boost sales and acquire new customers effectively.</w:t>
       </w:r>
     </w:p>
-    <w:p/>
+    <w:p>
+      <w:pPr>
+        <w:jc w:val="both"/>
+      </w:pPr>
+    </w:p>
     <w:p>
       <w:pPr>
         <w:pStyle w:val="Heading3"/>
         <w:ind w:firstLine="720"/>
-      </w:pPr>
-      <w:bookmarkStart w:id="9" w:name="_Toc152164109"/>
+        <w:jc w:val="both"/>
+      </w:pPr>
+      <w:bookmarkStart w:id="12" w:name="_Toc152442282"/>
       <w:r>
         <w:t>Acceptance Criteria:</w:t>
       </w:r>
-      <w:bookmarkEnd w:id="9"/>
-    </w:p>
-    <w:p>
+      <w:bookmarkEnd w:id="12"/>
+    </w:p>
+    <w:p>
+      <w:pPr>
+        <w:jc w:val="both"/>
+      </w:pPr>
       <w:r>
         <w:t>a) Must be able to create, modify, and delete an event.</w:t>
       </w:r>
     </w:p>
     <w:p>
+      <w:pPr>
+        <w:jc w:val="both"/>
+      </w:pPr>
       <w:r>
         <w:t>b) Must be able to query a list of existing events between two specified dates</w:t>
       </w:r>
     </w:p>
-    <w:p/>
-    <w:p/>
-    <w:p/>
-    <w:p/>
-    <w:p/>
-    <w:p/>
-    <w:p/>
-    <w:p/>
-    <w:p/>
-    <w:p/>
-    <w:p/>
-    <w:p/>
-    <w:p/>
-    <w:p/>
+    <w:p>
+      <w:pPr>
+        <w:jc w:val="both"/>
+      </w:pPr>
+    </w:p>
+    <w:p>
+      <w:pPr>
+        <w:jc w:val="both"/>
+      </w:pPr>
+    </w:p>
+    <w:p>
+      <w:pPr>
+        <w:jc w:val="both"/>
+      </w:pPr>
+    </w:p>
+    <w:p>
+      <w:pPr>
+        <w:jc w:val="both"/>
+      </w:pPr>
+    </w:p>
+    <w:p>
+      <w:pPr>
+        <w:jc w:val="both"/>
+      </w:pPr>
+    </w:p>
+    <w:p>
+      <w:pPr>
+        <w:jc w:val="both"/>
+      </w:pPr>
+    </w:p>
+    <w:p>
+      <w:pPr>
+        <w:jc w:val="both"/>
+      </w:pPr>
+    </w:p>
+    <w:p>
+      <w:pPr>
+        <w:jc w:val="both"/>
+      </w:pPr>
+    </w:p>
+    <w:p>
+      <w:pPr>
+        <w:jc w:val="both"/>
+      </w:pPr>
+    </w:p>
+    <w:p>
+      <w:pPr>
+        <w:jc w:val="both"/>
+      </w:pPr>
+    </w:p>
+    <w:p>
+      <w:pPr>
+        <w:jc w:val="both"/>
+      </w:pPr>
+    </w:p>
+    <w:p>
+      <w:pPr>
+        <w:jc w:val="both"/>
+      </w:pPr>
+    </w:p>
+    <w:p>
+      <w:pPr>
+        <w:jc w:val="both"/>
+      </w:pPr>
+    </w:p>
     <w:p>
       <w:pPr>
         <w:pStyle w:val="headsyd"/>
+        <w:jc w:val="both"/>
         <w:rPr>
           <w:rStyle w:val="BookTitle"/>
           <w:b/>
@@ -1132,7 +1773,7 @@
           <w:spacing w:val="0"/>
         </w:rPr>
       </w:pPr>
-      <w:bookmarkStart w:id="10" w:name="_Toc152164110"/>
+      <w:bookmarkStart w:id="13" w:name="_Toc152442283"/>
       <w:r>
         <w:rPr>
           <w:rStyle w:val="BookTitle"/>
@@ -1142,23 +1783,41 @@
           <w:iCs w:val="0"/>
           <w:spacing w:val="0"/>
         </w:rPr>
+        <w:lastRenderedPageBreak/>
         <w:t>Rational</w:t>
       </w:r>
-      <w:bookmarkEnd w:id="10"/>
-    </w:p>
-    <w:p>
+      <w:bookmarkEnd w:id="13"/>
+    </w:p>
+    <w:p>
+      <w:pPr>
+        <w:jc w:val="both"/>
+      </w:pPr>
       <w:r>
         <w:t>Promotional emails drive sales, boost brand awareness, and foster brand loyalty among current customers. This dynamic marketing method sparks creativity and sets a unique tone against competitors, achieving growth by allowing customers to access messages at their convenience. Targeting trending events and holidays enhances customer engagement, leading to increased purchases at discounted rates.</w:t>
       </w:r>
     </w:p>
-    <w:p/>
-    <w:p>
+    <w:p>
+      <w:pPr>
+        <w:jc w:val="both"/>
+      </w:pPr>
+    </w:p>
+    <w:p>
+      <w:pPr>
+        <w:jc w:val="both"/>
+      </w:pPr>
       <w:r>
         <w:t>As the business landscape pivots towards the digital realm, maximizing profits through online platforms becomes essential. In a prior assignment, our team recommended that Victoria implement an online ordering system to broaden her reach, enhance planning, minimize food waste, and ensure food security for clients, both current and future.</w:t>
       </w:r>
     </w:p>
-    <w:p/>
-    <w:p>
+    <w:p>
+      <w:pPr>
+        <w:jc w:val="both"/>
+      </w:pPr>
+    </w:p>
+    <w:p>
+      <w:pPr>
+        <w:jc w:val="both"/>
+      </w:pPr>
       <w:r>
         <w:t xml:space="preserve">With a diverse team of professionals—including </w:t>
       </w:r>
@@ -1166,40 +1825,67 @@
         <w:t>developers,</w:t>
       </w:r>
       <w:r>
+        <w:t xml:space="preserve"> business administrators, healthcare experts, designers, linguists, and marketing specialists.</w:t>
+      </w:r>
+      <w:r>
         <w:t xml:space="preserve"> </w:t>
       </w:r>
       <w:r>
-        <w:t>business administrators, healthcare experts, designers, linguists, and marketing specialists.</w:t>
-      </w:r>
-      <w:r>
         <w:t xml:space="preserve"> </w:t>
       </w:r>
       <w:r>
-        <w:t xml:space="preserve"> </w:t>
-      </w:r>
-      <w:r>
         <w:t>—our collective insights identify the next crucial step for Victoria's digital transition: sending promotional emails. This strategy encourages customers to log in, use promo codes, and enjoy discounts during holidays and special events.</w:t>
       </w:r>
     </w:p>
-    <w:p/>
-    <w:p>
+    <w:p>
+      <w:pPr>
+        <w:jc w:val="both"/>
+      </w:pPr>
+    </w:p>
+    <w:p>
+      <w:pPr>
+        <w:jc w:val="both"/>
+      </w:pPr>
       <w:r>
         <w:t>This approach not only holds the potential to amplify interest among current clients, promoting loyalty and savings, but also presents the opportunity to go viral. Customers can share these emails and promo codes, potentially attracting a larger influx of business.</w:t>
       </w:r>
     </w:p>
-    <w:p/>
-    <w:p/>
-    <w:p/>
-    <w:p/>
+    <w:p>
+      <w:pPr>
+        <w:jc w:val="both"/>
+      </w:pPr>
+    </w:p>
+    <w:p>
+      <w:pPr>
+        <w:jc w:val="both"/>
+      </w:pPr>
+    </w:p>
+    <w:p>
+      <w:pPr>
+        <w:jc w:val="both"/>
+      </w:pPr>
+    </w:p>
+    <w:p>
+      <w:pPr>
+        <w:jc w:val="both"/>
+      </w:pPr>
+    </w:p>
+    <w:p>
+      <w:pPr>
+        <w:jc w:val="both"/>
+      </w:pPr>
+    </w:p>
     <w:p>
       <w:pPr>
         <w:pStyle w:val="headsyd"/>
-      </w:pPr>
-      <w:bookmarkStart w:id="11" w:name="_Toc152164111"/>
-      <w:r>
+        <w:jc w:val="both"/>
+      </w:pPr>
+      <w:bookmarkStart w:id="14" w:name="_Toc152442284"/>
+      <w:r>
+        <w:lastRenderedPageBreak/>
         <w:t>Event Creation: Use Case</w:t>
       </w:r>
-      <w:bookmarkEnd w:id="11"/>
+      <w:bookmarkEnd w:id="14"/>
     </w:p>
     <w:tbl>
       <w:tblPr>
@@ -1222,7 +1908,7 @@
           <w:p>
             <w:pPr>
               <w:pStyle w:val="NoSpacing"/>
-              <w:jc w:val="center"/>
+              <w:jc w:val="both"/>
               <w:rPr>
                 <w:rFonts w:cstheme="minorHAnsi"/>
                 <w:b/>
@@ -1253,7 +1939,7 @@
           <w:p>
             <w:pPr>
               <w:pStyle w:val="NoSpacing"/>
-              <w:jc w:val="center"/>
+              <w:jc w:val="both"/>
               <w:rPr>
                 <w:rFonts w:cstheme="minorHAnsi"/>
                 <w:b/>
@@ -1285,6 +1971,7 @@
           <w:p>
             <w:pPr>
               <w:pStyle w:val="NoSpacing"/>
+              <w:jc w:val="both"/>
               <w:rPr>
                 <w:rFonts w:cstheme="minorHAnsi"/>
                 <w:sz w:val="24"/>
@@ -1311,6 +1998,7 @@
           <w:p>
             <w:pPr>
               <w:pStyle w:val="NoSpacing"/>
+              <w:jc w:val="both"/>
               <w:rPr>
                 <w:rFonts w:cstheme="minorHAnsi"/>
                 <w:sz w:val="24"/>
@@ -1338,6 +2026,7 @@
           <w:p>
             <w:pPr>
               <w:pStyle w:val="NoSpacing"/>
+              <w:jc w:val="both"/>
               <w:rPr>
                 <w:rFonts w:cstheme="minorHAnsi"/>
                 <w:sz w:val="24"/>
@@ -1364,6 +2053,7 @@
           <w:p>
             <w:pPr>
               <w:pStyle w:val="NoSpacing"/>
+              <w:jc w:val="both"/>
               <w:rPr>
                 <w:rFonts w:cstheme="minorHAnsi"/>
                 <w:sz w:val="24"/>
@@ -1391,6 +2081,7 @@
           <w:p>
             <w:pPr>
               <w:pStyle w:val="NoSpacing"/>
+              <w:jc w:val="both"/>
               <w:rPr>
                 <w:rFonts w:cstheme="minorHAnsi"/>
                 <w:sz w:val="24"/>
@@ -1417,6 +2108,7 @@
           <w:p>
             <w:pPr>
               <w:pStyle w:val="NoSpacing"/>
+              <w:jc w:val="both"/>
               <w:rPr>
                 <w:rFonts w:cstheme="minorHAnsi"/>
                 <w:sz w:val="24"/>
@@ -1444,6 +2136,7 @@
           <w:p>
             <w:pPr>
               <w:pStyle w:val="NoSpacing"/>
+              <w:jc w:val="both"/>
               <w:rPr>
                 <w:rFonts w:cstheme="minorHAnsi"/>
                 <w:sz w:val="24"/>
@@ -1470,6 +2163,7 @@
           <w:p>
             <w:pPr>
               <w:pStyle w:val="NoSpacing"/>
+              <w:jc w:val="both"/>
               <w:rPr>
                 <w:rFonts w:cstheme="minorHAnsi"/>
                 <w:sz w:val="24"/>
@@ -1488,6 +2182,7 @@
           <w:p>
             <w:pPr>
               <w:pStyle w:val="NoSpacing"/>
+              <w:jc w:val="both"/>
               <w:rPr>
                 <w:rFonts w:cstheme="minorHAnsi"/>
                 <w:sz w:val="24"/>
@@ -1514,6 +2209,7 @@
           <w:p>
             <w:pPr>
               <w:pStyle w:val="NoSpacing"/>
+              <w:jc w:val="both"/>
               <w:rPr>
                 <w:rFonts w:cstheme="minorHAnsi"/>
                 <w:sz w:val="24"/>
@@ -1541,6 +2237,7 @@
           <w:p>
             <w:pPr>
               <w:pStyle w:val="NoSpacing"/>
+              <w:jc w:val="both"/>
               <w:rPr>
                 <w:rFonts w:cstheme="minorHAnsi"/>
                 <w:sz w:val="24"/>
@@ -1567,6 +2264,7 @@
           <w:p>
             <w:pPr>
               <w:pStyle w:val="NoSpacing"/>
+              <w:jc w:val="both"/>
               <w:rPr>
                 <w:rFonts w:cstheme="minorHAnsi"/>
                 <w:sz w:val="24"/>
@@ -1594,6 +2292,7 @@
           <w:p>
             <w:pPr>
               <w:pStyle w:val="NoSpacing"/>
+              <w:jc w:val="both"/>
               <w:rPr>
                 <w:rFonts w:cstheme="minorHAnsi"/>
                 <w:sz w:val="24"/>
@@ -1620,6 +2319,7 @@
           <w:p>
             <w:pPr>
               <w:pStyle w:val="NoSpacing"/>
+              <w:jc w:val="both"/>
               <w:rPr>
                 <w:rFonts w:cstheme="minorHAnsi"/>
                 <w:sz w:val="24"/>
@@ -1645,6 +2345,7 @@
           <w:p>
             <w:pPr>
               <w:pStyle w:val="NoSpacing"/>
+              <w:jc w:val="both"/>
               <w:rPr>
                 <w:rFonts w:cstheme="minorHAnsi"/>
                 <w:sz w:val="24"/>
@@ -1675,6 +2376,7 @@
           <w:p>
             <w:pPr>
               <w:pStyle w:val="NoSpacing"/>
+              <w:jc w:val="both"/>
               <w:rPr>
                 <w:rFonts w:cstheme="minorHAnsi"/>
                 <w:sz w:val="24"/>
@@ -1691,6 +2393,7 @@
           <w:p>
             <w:pPr>
               <w:pStyle w:val="NoSpacing"/>
+              <w:jc w:val="both"/>
               <w:rPr>
                 <w:rFonts w:cstheme="minorHAnsi"/>
                 <w:sz w:val="24"/>
@@ -1716,6 +2419,7 @@
           <w:p>
             <w:pPr>
               <w:pStyle w:val="NoSpacing"/>
+              <w:jc w:val="both"/>
               <w:rPr>
                 <w:rFonts w:cstheme="minorHAnsi"/>
                 <w:sz w:val="24"/>
@@ -1745,6 +2449,7 @@
                 <w:ilvl w:val="0"/>
                 <w:numId w:val="5"/>
               </w:numPr>
+              <w:jc w:val="both"/>
               <w:rPr>
                 <w:rFonts w:cstheme="minorHAnsi"/>
                 <w:sz w:val="24"/>
@@ -1769,6 +2474,7 @@
                 <w:ilvl w:val="0"/>
                 <w:numId w:val="5"/>
               </w:numPr>
+              <w:jc w:val="both"/>
               <w:rPr>
                 <w:rFonts w:cstheme="minorHAnsi"/>
                 <w:sz w:val="24"/>
@@ -1808,6 +2514,7 @@
           <w:p>
             <w:pPr>
               <w:pStyle w:val="NoSpacing"/>
+              <w:jc w:val="both"/>
               <w:rPr>
                 <w:rFonts w:cstheme="minorHAnsi"/>
                 <w:sz w:val="24"/>
@@ -1824,6 +2531,7 @@
           <w:p>
             <w:pPr>
               <w:pStyle w:val="NoSpacing"/>
+              <w:jc w:val="both"/>
               <w:rPr>
                 <w:rFonts w:cstheme="minorHAnsi"/>
                 <w:sz w:val="24"/>
@@ -1849,6 +2557,7 @@
           <w:p>
             <w:pPr>
               <w:pStyle w:val="NoSpacing"/>
+              <w:jc w:val="both"/>
               <w:rPr>
                 <w:rFonts w:cstheme="minorHAnsi"/>
                 <w:sz w:val="24"/>
@@ -1869,6 +2578,7 @@
           <w:p>
             <w:pPr>
               <w:pStyle w:val="NoSpacing"/>
+              <w:jc w:val="both"/>
               <w:rPr>
                 <w:rFonts w:cstheme="minorHAnsi"/>
                 <w:sz w:val="24"/>
@@ -1898,6 +2608,7 @@
                 <w:ilvl w:val="0"/>
                 <w:numId w:val="5"/>
               </w:numPr>
+              <w:jc w:val="both"/>
               <w:rPr>
                 <w:rFonts w:cstheme="minorHAnsi"/>
                 <w:sz w:val="24"/>
@@ -1922,6 +2633,7 @@
                 <w:ilvl w:val="0"/>
                 <w:numId w:val="5"/>
               </w:numPr>
+              <w:jc w:val="both"/>
               <w:rPr>
                 <w:rFonts w:cstheme="minorHAnsi"/>
                 <w:sz w:val="24"/>
@@ -1952,6 +2664,7 @@
           <w:p>
             <w:pPr>
               <w:pStyle w:val="NoSpacing"/>
+              <w:jc w:val="both"/>
               <w:rPr>
                 <w:rFonts w:cstheme="minorHAnsi"/>
                 <w:sz w:val="24"/>
@@ -1968,6 +2681,7 @@
           <w:p>
             <w:pPr>
               <w:pStyle w:val="NoSpacing"/>
+              <w:jc w:val="both"/>
               <w:rPr>
                 <w:rFonts w:cstheme="minorHAnsi"/>
                 <w:sz w:val="24"/>
@@ -1993,6 +2707,7 @@
           <w:p>
             <w:pPr>
               <w:pStyle w:val="NoSpacing"/>
+              <w:jc w:val="both"/>
               <w:rPr>
                 <w:rFonts w:cstheme="minorHAnsi"/>
                 <w:sz w:val="24"/>
@@ -2022,6 +2737,7 @@
                 <w:ilvl w:val="0"/>
                 <w:numId w:val="5"/>
               </w:numPr>
+              <w:jc w:val="both"/>
               <w:rPr>
                 <w:rFonts w:cstheme="minorHAnsi"/>
                 <w:sz w:val="24"/>
@@ -2052,6 +2768,7 @@
           <w:p>
             <w:pPr>
               <w:pStyle w:val="NoSpacing"/>
+              <w:jc w:val="both"/>
               <w:rPr>
                 <w:rFonts w:cstheme="minorHAnsi"/>
                 <w:sz w:val="24"/>
@@ -2068,6 +2785,7 @@
           <w:p>
             <w:pPr>
               <w:pStyle w:val="NoSpacing"/>
+              <w:jc w:val="both"/>
               <w:rPr>
                 <w:rFonts w:cstheme="minorHAnsi"/>
                 <w:sz w:val="24"/>
@@ -2093,6 +2811,7 @@
           <w:p>
             <w:pPr>
               <w:pStyle w:val="NoSpacing"/>
+              <w:jc w:val="both"/>
               <w:rPr>
                 <w:rFonts w:cstheme="minorHAnsi"/>
                 <w:sz w:val="24"/>
@@ -2122,6 +2841,7 @@
                 <w:ilvl w:val="0"/>
                 <w:numId w:val="5"/>
               </w:numPr>
+              <w:jc w:val="both"/>
               <w:rPr>
                 <w:rFonts w:cstheme="minorHAnsi"/>
                 <w:sz w:val="24"/>
@@ -2152,6 +2872,7 @@
           <w:p>
             <w:pPr>
               <w:pStyle w:val="NoSpacing"/>
+              <w:jc w:val="both"/>
               <w:rPr>
                 <w:rFonts w:cstheme="minorHAnsi"/>
                 <w:sz w:val="24"/>
@@ -2168,6 +2889,7 @@
           <w:p>
             <w:pPr>
               <w:pStyle w:val="NoSpacing"/>
+              <w:jc w:val="both"/>
               <w:rPr>
                 <w:rFonts w:cstheme="minorHAnsi"/>
                 <w:sz w:val="24"/>
@@ -2193,6 +2915,7 @@
           <w:p>
             <w:pPr>
               <w:pStyle w:val="NoSpacing"/>
+              <w:jc w:val="both"/>
               <w:rPr>
                 <w:rFonts w:cstheme="minorHAnsi"/>
                 <w:sz w:val="24"/>
@@ -2222,6 +2945,7 @@
                 <w:ilvl w:val="0"/>
                 <w:numId w:val="5"/>
               </w:numPr>
+              <w:jc w:val="both"/>
               <w:rPr>
                 <w:rFonts w:cstheme="minorHAnsi"/>
                 <w:sz w:val="24"/>
@@ -2246,6 +2970,7 @@
                 <w:ilvl w:val="0"/>
                 <w:numId w:val="5"/>
               </w:numPr>
+              <w:jc w:val="both"/>
               <w:rPr>
                 <w:rFonts w:cstheme="minorHAnsi"/>
                 <w:sz w:val="24"/>
@@ -2270,6 +2995,7 @@
                 <w:ilvl w:val="0"/>
                 <w:numId w:val="5"/>
               </w:numPr>
+              <w:jc w:val="both"/>
               <w:rPr>
                 <w:rFonts w:cstheme="minorHAnsi"/>
                 <w:sz w:val="24"/>
@@ -2290,6 +3016,7 @@
           <w:p>
             <w:pPr>
               <w:pStyle w:val="NoSpacing"/>
+              <w:jc w:val="both"/>
               <w:rPr>
                 <w:rFonts w:cstheme="minorHAnsi"/>
                 <w:sz w:val="24"/>
@@ -2311,6 +3038,7 @@
           <w:p>
             <w:pPr>
               <w:pStyle w:val="NoSpacing"/>
+              <w:jc w:val="both"/>
               <w:rPr>
                 <w:rFonts w:cstheme="minorHAnsi"/>
                 <w:sz w:val="24"/>
@@ -2327,6 +3055,7 @@
           <w:p>
             <w:pPr>
               <w:pStyle w:val="NoSpacing"/>
+              <w:jc w:val="both"/>
               <w:rPr>
                 <w:rFonts w:cstheme="minorHAnsi"/>
                 <w:sz w:val="24"/>
@@ -2352,6 +3081,7 @@
           <w:p>
             <w:pPr>
               <w:pStyle w:val="NoSpacing"/>
+              <w:jc w:val="both"/>
               <w:rPr>
                 <w:rFonts w:cstheme="minorHAnsi"/>
                 <w:sz w:val="24"/>
@@ -2381,6 +3111,7 @@
                 <w:ilvl w:val="0"/>
                 <w:numId w:val="5"/>
               </w:numPr>
+              <w:jc w:val="both"/>
               <w:rPr>
                 <w:rFonts w:cstheme="minorHAnsi"/>
                 <w:sz w:val="24"/>
@@ -2411,6 +3142,7 @@
           <w:p>
             <w:pPr>
               <w:pStyle w:val="NoSpacing"/>
+              <w:jc w:val="both"/>
               <w:rPr>
                 <w:rFonts w:cstheme="minorHAnsi"/>
                 <w:sz w:val="24"/>
@@ -2427,6 +3159,7 @@
           <w:p>
             <w:pPr>
               <w:pStyle w:val="NoSpacing"/>
+              <w:jc w:val="both"/>
               <w:rPr>
                 <w:rFonts w:cstheme="minorHAnsi"/>
                 <w:sz w:val="24"/>
@@ -2452,6 +3185,7 @@
           <w:p>
             <w:pPr>
               <w:pStyle w:val="NoSpacing"/>
+              <w:jc w:val="both"/>
               <w:rPr>
                 <w:rFonts w:cstheme="minorHAnsi"/>
                 <w:sz w:val="24"/>
@@ -2481,6 +3215,7 @@
                 <w:ilvl w:val="0"/>
                 <w:numId w:val="5"/>
               </w:numPr>
+              <w:jc w:val="both"/>
               <w:rPr>
                 <w:rFonts w:cstheme="minorHAnsi"/>
                 <w:sz w:val="24"/>
@@ -2508,6 +3243,7 @@
           <w:p>
             <w:pPr>
               <w:pStyle w:val="NoSpacing"/>
+              <w:jc w:val="both"/>
               <w:rPr>
                 <w:rFonts w:cstheme="minorHAnsi"/>
                 <w:sz w:val="24"/>
@@ -2534,6 +3270,7 @@
           <w:p>
             <w:pPr>
               <w:pStyle w:val="NoSpacing"/>
+              <w:jc w:val="both"/>
               <w:rPr>
                 <w:rFonts w:cstheme="minorHAnsi"/>
                 <w:sz w:val="24"/>
@@ -2557,6 +3294,7 @@
     <w:p>
       <w:pPr>
         <w:pStyle w:val="NoSpacing"/>
+        <w:jc w:val="both"/>
         <w:rPr>
           <w:lang w:val="en-CA"/>
         </w:rPr>
@@ -2565,6 +3303,7 @@
     <w:p>
       <w:pPr>
         <w:pStyle w:val="NoSpacing"/>
+        <w:jc w:val="both"/>
         <w:rPr>
           <w:lang w:val="en-CA"/>
         </w:rPr>
@@ -2573,6 +3312,7 @@
     <w:p>
       <w:pPr>
         <w:pStyle w:val="NoSpacing"/>
+        <w:jc w:val="both"/>
         <w:rPr>
           <w:lang w:val="en-CA"/>
         </w:rPr>
@@ -2581,6 +3321,7 @@
     <w:p>
       <w:pPr>
         <w:pStyle w:val="NoSpacing"/>
+        <w:jc w:val="both"/>
         <w:rPr>
           <w:lang w:val="en-CA"/>
         </w:rPr>
@@ -2589,6 +3330,7 @@
     <w:p>
       <w:pPr>
         <w:pStyle w:val="NoSpacing"/>
+        <w:jc w:val="both"/>
         <w:rPr>
           <w:lang w:val="en-CA"/>
         </w:rPr>
@@ -2597,6 +3339,16 @@
     <w:p>
       <w:pPr>
         <w:pStyle w:val="NoSpacing"/>
+        <w:jc w:val="both"/>
+        <w:rPr>
+          <w:lang w:val="en-CA"/>
+        </w:rPr>
+      </w:pPr>
+    </w:p>
+    <w:p>
+      <w:pPr>
+        <w:pStyle w:val="NoSpacing"/>
+        <w:jc w:val="both"/>
         <w:rPr>
           <w:lang w:val="en-CA"/>
         </w:rPr>
@@ -2605,15 +3357,17 @@
     <w:p>
       <w:pPr>
         <w:pStyle w:val="headsyd"/>
-      </w:pPr>
-      <w:bookmarkStart w:id="12" w:name="_Toc152164112"/>
-      <w:r>
+        <w:jc w:val="both"/>
+      </w:pPr>
+      <w:bookmarkStart w:id="15" w:name="_Toc152442285"/>
+      <w:r>
+        <w:lastRenderedPageBreak/>
         <w:t>Query an event</w:t>
       </w:r>
       <w:r>
         <w:t>: Use Case</w:t>
       </w:r>
-      <w:bookmarkEnd w:id="12"/>
+      <w:bookmarkEnd w:id="15"/>
     </w:p>
     <w:tbl>
       <w:tblPr>
@@ -2635,7 +3389,7 @@
           <w:p>
             <w:pPr>
               <w:pStyle w:val="NoSpacing"/>
-              <w:jc w:val="center"/>
+              <w:jc w:val="both"/>
               <w:rPr>
                 <w:rFonts w:cstheme="minorHAnsi"/>
                 <w:b/>
@@ -2664,7 +3418,7 @@
           <w:p>
             <w:pPr>
               <w:pStyle w:val="NoSpacing"/>
-              <w:jc w:val="center"/>
+              <w:jc w:val="both"/>
               <w:rPr>
                 <w:rFonts w:cstheme="minorHAnsi"/>
                 <w:b/>
@@ -2694,6 +3448,7 @@
           <w:p>
             <w:pPr>
               <w:pStyle w:val="NoSpacing"/>
+              <w:jc w:val="both"/>
               <w:rPr>
                 <w:rFonts w:cstheme="minorHAnsi"/>
                 <w:sz w:val="24"/>
@@ -2718,6 +3473,7 @@
           <w:p>
             <w:pPr>
               <w:pStyle w:val="NoSpacing"/>
+              <w:jc w:val="both"/>
               <w:rPr>
                 <w:rFonts w:cstheme="minorHAnsi"/>
                 <w:sz w:val="24"/>
@@ -2743,6 +3499,7 @@
           <w:p>
             <w:pPr>
               <w:pStyle w:val="NoSpacing"/>
+              <w:jc w:val="both"/>
               <w:rPr>
                 <w:rFonts w:cstheme="minorHAnsi"/>
                 <w:sz w:val="24"/>
@@ -2767,6 +3524,7 @@
           <w:p>
             <w:pPr>
               <w:pStyle w:val="NoSpacing"/>
+              <w:jc w:val="both"/>
               <w:rPr>
                 <w:rFonts w:cstheme="minorHAnsi"/>
                 <w:sz w:val="24"/>
@@ -2792,6 +3550,7 @@
           <w:p>
             <w:pPr>
               <w:pStyle w:val="NoSpacing"/>
+              <w:jc w:val="both"/>
               <w:rPr>
                 <w:rFonts w:cstheme="minorHAnsi"/>
                 <w:sz w:val="24"/>
@@ -2816,6 +3575,7 @@
           <w:p>
             <w:pPr>
               <w:pStyle w:val="NoSpacing"/>
+              <w:jc w:val="both"/>
               <w:rPr>
                 <w:rFonts w:cstheme="minorHAnsi"/>
                 <w:sz w:val="24"/>
@@ -2841,6 +3601,7 @@
           <w:p>
             <w:pPr>
               <w:pStyle w:val="NoSpacing"/>
+              <w:jc w:val="both"/>
               <w:rPr>
                 <w:rFonts w:cstheme="minorHAnsi"/>
                 <w:sz w:val="24"/>
@@ -2865,6 +3626,7 @@
           <w:p>
             <w:pPr>
               <w:pStyle w:val="NoSpacing"/>
+              <w:jc w:val="both"/>
               <w:rPr>
                 <w:rFonts w:cstheme="minorHAnsi"/>
                 <w:sz w:val="24"/>
@@ -2882,6 +3644,7 @@
           <w:p>
             <w:pPr>
               <w:pStyle w:val="NoSpacing"/>
+              <w:jc w:val="both"/>
               <w:rPr>
                 <w:rFonts w:cstheme="minorHAnsi"/>
                 <w:sz w:val="24"/>
@@ -2906,6 +3669,7 @@
           <w:p>
             <w:pPr>
               <w:pStyle w:val="NoSpacing"/>
+              <w:jc w:val="both"/>
               <w:rPr>
                 <w:rFonts w:cstheme="minorHAnsi"/>
                 <w:sz w:val="24"/>
@@ -2931,6 +3695,7 @@
           <w:p>
             <w:pPr>
               <w:pStyle w:val="NoSpacing"/>
+              <w:jc w:val="both"/>
               <w:rPr>
                 <w:rFonts w:cstheme="minorHAnsi"/>
                 <w:sz w:val="24"/>
@@ -2955,6 +3720,7 @@
           <w:p>
             <w:pPr>
               <w:pStyle w:val="NoSpacing"/>
+              <w:jc w:val="both"/>
               <w:rPr>
                 <w:rFonts w:cstheme="minorHAnsi"/>
                 <w:sz w:val="24"/>
@@ -2980,6 +3746,7 @@
           <w:p>
             <w:pPr>
               <w:pStyle w:val="NoSpacing"/>
+              <w:jc w:val="both"/>
               <w:rPr>
                 <w:rFonts w:cstheme="minorHAnsi"/>
                 <w:sz w:val="24"/>
@@ -3004,6 +3771,7 @@
           <w:p>
             <w:pPr>
               <w:pStyle w:val="NoSpacing"/>
+              <w:jc w:val="both"/>
               <w:rPr>
                 <w:rFonts w:cstheme="minorHAnsi"/>
                 <w:sz w:val="24"/>
@@ -3027,6 +3795,7 @@
           <w:p>
             <w:pPr>
               <w:pStyle w:val="NoSpacing"/>
+              <w:jc w:val="both"/>
               <w:rPr>
                 <w:rFonts w:cstheme="minorHAnsi"/>
                 <w:sz w:val="24"/>
@@ -3055,6 +3824,7 @@
           <w:p>
             <w:pPr>
               <w:pStyle w:val="NoSpacing"/>
+              <w:jc w:val="both"/>
               <w:rPr>
                 <w:rFonts w:cstheme="minorHAnsi"/>
                 <w:sz w:val="24"/>
@@ -3070,6 +3840,7 @@
           <w:p>
             <w:pPr>
               <w:pStyle w:val="NoSpacing"/>
+              <w:jc w:val="both"/>
               <w:rPr>
                 <w:rFonts w:cstheme="minorHAnsi"/>
                 <w:sz w:val="24"/>
@@ -3093,6 +3864,7 @@
           <w:p>
             <w:pPr>
               <w:pStyle w:val="NoSpacing"/>
+              <w:jc w:val="both"/>
               <w:rPr>
                 <w:rFonts w:cstheme="minorHAnsi"/>
                 <w:sz w:val="24"/>
@@ -3116,6 +3888,7 @@
           <w:p>
             <w:pPr>
               <w:pStyle w:val="NoSpacing"/>
+              <w:jc w:val="both"/>
               <w:rPr>
                 <w:rFonts w:cstheme="minorHAnsi"/>
                 <w:sz w:val="24"/>
@@ -3144,6 +3917,7 @@
           <w:p>
             <w:pPr>
               <w:pStyle w:val="NoSpacing"/>
+              <w:jc w:val="both"/>
               <w:rPr>
                 <w:rFonts w:cstheme="minorHAnsi"/>
                 <w:sz w:val="24"/>
@@ -3159,6 +3933,7 @@
           <w:p>
             <w:pPr>
               <w:pStyle w:val="NoSpacing"/>
+              <w:jc w:val="both"/>
               <w:rPr>
                 <w:rFonts w:cstheme="minorHAnsi"/>
                 <w:sz w:val="24"/>
@@ -3182,6 +3957,7 @@
           <w:p>
             <w:pPr>
               <w:pStyle w:val="NoSpacing"/>
+              <w:jc w:val="both"/>
               <w:rPr>
                 <w:rFonts w:cstheme="minorHAnsi"/>
                 <w:sz w:val="24"/>
@@ -3209,6 +3985,7 @@
                 <w:ilvl w:val="0"/>
                 <w:numId w:val="5"/>
               </w:numPr>
+              <w:jc w:val="both"/>
               <w:rPr>
                 <w:rFonts w:cstheme="minorHAnsi"/>
                 <w:sz w:val="24"/>
@@ -3231,6 +4008,7 @@
                 <w:ilvl w:val="0"/>
                 <w:numId w:val="5"/>
               </w:numPr>
+              <w:jc w:val="both"/>
               <w:rPr>
                 <w:rFonts w:cstheme="minorHAnsi"/>
                 <w:sz w:val="24"/>
@@ -3253,6 +4031,7 @@
                 <w:ilvl w:val="0"/>
                 <w:numId w:val="5"/>
               </w:numPr>
+              <w:jc w:val="both"/>
               <w:rPr>
                 <w:rFonts w:cstheme="minorHAnsi"/>
                 <w:sz w:val="24"/>
@@ -3275,6 +4054,7 @@
                 <w:ilvl w:val="0"/>
                 <w:numId w:val="5"/>
               </w:numPr>
+              <w:jc w:val="both"/>
               <w:rPr>
                 <w:rFonts w:cstheme="minorHAnsi"/>
                 <w:sz w:val="24"/>
@@ -3303,6 +4083,7 @@
           <w:p>
             <w:pPr>
               <w:pStyle w:val="NoSpacing"/>
+              <w:jc w:val="both"/>
               <w:rPr>
                 <w:rFonts w:cstheme="minorHAnsi"/>
                 <w:sz w:val="24"/>
@@ -3318,6 +4099,7 @@
           <w:p>
             <w:pPr>
               <w:pStyle w:val="NoSpacing"/>
+              <w:jc w:val="both"/>
               <w:rPr>
                 <w:rFonts w:cstheme="minorHAnsi"/>
                 <w:sz w:val="24"/>
@@ -3341,6 +4123,7 @@
           <w:p>
             <w:pPr>
               <w:pStyle w:val="NoSpacing"/>
+              <w:jc w:val="both"/>
               <w:rPr>
                 <w:rFonts w:cstheme="minorHAnsi"/>
                 <w:sz w:val="24"/>
@@ -3364,6 +4147,7 @@
           <w:p>
             <w:pPr>
               <w:pStyle w:val="NoSpacing"/>
+              <w:jc w:val="both"/>
               <w:rPr>
                 <w:rFonts w:cstheme="minorHAnsi"/>
                 <w:sz w:val="24"/>
@@ -3389,6 +4173,7 @@
           <w:p>
             <w:pPr>
               <w:pStyle w:val="NoSpacing"/>
+              <w:jc w:val="both"/>
               <w:rPr>
                 <w:rFonts w:cstheme="minorHAnsi"/>
                 <w:sz w:val="24"/>
@@ -3413,6 +4198,7 @@
           <w:p>
             <w:pPr>
               <w:pStyle w:val="NoSpacing"/>
+              <w:jc w:val="both"/>
               <w:rPr>
                 <w:rFonts w:cstheme="minorHAnsi"/>
                 <w:sz w:val="24"/>
@@ -3426,6 +4212,7 @@
     <w:p>
       <w:pPr>
         <w:pStyle w:val="NoSpacing"/>
+        <w:jc w:val="both"/>
         <w:rPr>
           <w:lang w:val="en-CA"/>
         </w:rPr>
@@ -3434,6 +4221,7 @@
     <w:p>
       <w:pPr>
         <w:pStyle w:val="NoSpacing"/>
+        <w:jc w:val="both"/>
         <w:rPr>
           <w:lang w:val="en-CA"/>
         </w:rPr>
@@ -3442,6 +4230,7 @@
     <w:p>
       <w:pPr>
         <w:pStyle w:val="NoSpacing"/>
+        <w:jc w:val="both"/>
         <w:rPr>
           <w:lang w:val="en-CA"/>
         </w:rPr>
@@ -3450,6 +4239,7 @@
     <w:p>
       <w:pPr>
         <w:pStyle w:val="NoSpacing"/>
+        <w:jc w:val="both"/>
         <w:rPr>
           <w:lang w:val="en-CA"/>
         </w:rPr>
@@ -3458,6 +4248,7 @@
     <w:p>
       <w:pPr>
         <w:pStyle w:val="NoSpacing"/>
+        <w:jc w:val="both"/>
         <w:rPr>
           <w:lang w:val="en-CA"/>
         </w:rPr>
@@ -3466,6 +4257,7 @@
     <w:p>
       <w:pPr>
         <w:pStyle w:val="NoSpacing"/>
+        <w:jc w:val="both"/>
         <w:rPr>
           <w:lang w:val="en-CA"/>
         </w:rPr>
@@ -3474,6 +4266,7 @@
     <w:p>
       <w:pPr>
         <w:pStyle w:val="NoSpacing"/>
+        <w:jc w:val="both"/>
         <w:rPr>
           <w:lang w:val="en-CA"/>
         </w:rPr>
@@ -3482,6 +4275,7 @@
     <w:p>
       <w:pPr>
         <w:pStyle w:val="NoSpacing"/>
+        <w:jc w:val="both"/>
         <w:rPr>
           <w:lang w:val="en-CA"/>
         </w:rPr>
@@ -3490,6 +4284,7 @@
     <w:p>
       <w:pPr>
         <w:pStyle w:val="NoSpacing"/>
+        <w:jc w:val="both"/>
         <w:rPr>
           <w:lang w:val="en-CA"/>
         </w:rPr>
@@ -3498,6 +4293,7 @@
     <w:p>
       <w:pPr>
         <w:pStyle w:val="NoSpacing"/>
+        <w:jc w:val="both"/>
         <w:rPr>
           <w:lang w:val="en-CA"/>
         </w:rPr>
@@ -3506,6 +4302,7 @@
     <w:p>
       <w:pPr>
         <w:pStyle w:val="NoSpacing"/>
+        <w:jc w:val="both"/>
         <w:rPr>
           <w:lang w:val="en-CA"/>
         </w:rPr>
@@ -3514,6 +4311,7 @@
     <w:p>
       <w:pPr>
         <w:pStyle w:val="NoSpacing"/>
+        <w:jc w:val="both"/>
         <w:rPr>
           <w:lang w:val="en-CA"/>
         </w:rPr>
@@ -3522,6 +4320,7 @@
     <w:p>
       <w:pPr>
         <w:pStyle w:val="NoSpacing"/>
+        <w:jc w:val="both"/>
         <w:rPr>
           <w:lang w:val="en-CA"/>
         </w:rPr>
@@ -3530,6 +4329,7 @@
     <w:p>
       <w:pPr>
         <w:pStyle w:val="NoSpacing"/>
+        <w:jc w:val="both"/>
         <w:rPr>
           <w:lang w:val="en-CA"/>
         </w:rPr>
@@ -3538,6 +4338,7 @@
     <w:p>
       <w:pPr>
         <w:pStyle w:val="NoSpacing"/>
+        <w:jc w:val="both"/>
         <w:rPr>
           <w:lang w:val="en-CA"/>
         </w:rPr>
@@ -3546,6 +4347,7 @@
     <w:p>
       <w:pPr>
         <w:pStyle w:val="NoSpacing"/>
+        <w:jc w:val="both"/>
         <w:rPr>
           <w:lang w:val="en-CA"/>
         </w:rPr>
@@ -3554,6 +4356,7 @@
     <w:p>
       <w:pPr>
         <w:pStyle w:val="NoSpacing"/>
+        <w:jc w:val="both"/>
         <w:rPr>
           <w:lang w:val="en-CA"/>
         </w:rPr>
@@ -3562,6 +4365,7 @@
     <w:p>
       <w:pPr>
         <w:pStyle w:val="NoSpacing"/>
+        <w:jc w:val="both"/>
         <w:rPr>
           <w:lang w:val="en-CA"/>
         </w:rPr>
@@ -3570,6 +4374,7 @@
     <w:p>
       <w:pPr>
         <w:pStyle w:val="NoSpacing"/>
+        <w:jc w:val="both"/>
         <w:rPr>
           <w:lang w:val="en-CA"/>
         </w:rPr>
@@ -3578,6 +4383,7 @@
     <w:p>
       <w:pPr>
         <w:pStyle w:val="NoSpacing"/>
+        <w:jc w:val="both"/>
         <w:rPr>
           <w:lang w:val="en-CA"/>
         </w:rPr>
@@ -3586,6 +4392,7 @@
     <w:p>
       <w:pPr>
         <w:pStyle w:val="NoSpacing"/>
+        <w:jc w:val="both"/>
         <w:rPr>
           <w:lang w:val="en-CA"/>
         </w:rPr>
@@ -3594,6 +4401,7 @@
     <w:p>
       <w:pPr>
         <w:pStyle w:val="NoSpacing"/>
+        <w:jc w:val="both"/>
         <w:rPr>
           <w:lang w:val="en-CA"/>
         </w:rPr>
@@ -3602,6 +4410,7 @@
     <w:p>
       <w:pPr>
         <w:pStyle w:val="NoSpacing"/>
+        <w:jc w:val="both"/>
         <w:rPr>
           <w:lang w:val="en-CA"/>
         </w:rPr>
@@ -3621,6 +4430,7 @@
     <w:p>
       <w:pPr>
         <w:pStyle w:val="NoSpacing"/>
+        <w:jc w:val="both"/>
         <w:rPr>
           <w:lang w:val="en-CA"/>
         </w:rPr>
@@ -3629,27 +4439,30 @@
     <w:p>
       <w:pPr>
         <w:pStyle w:val="headsyd"/>
-        <w:rPr>
-          <w:lang w:val="en-CA"/>
-        </w:rPr>
-      </w:pPr>
-      <w:bookmarkStart w:id="13" w:name="_Toc152164113"/>
+        <w:jc w:val="both"/>
+        <w:rPr>
+          <w:lang w:val="en-CA"/>
+        </w:rPr>
+      </w:pPr>
+      <w:bookmarkStart w:id="16" w:name="_Toc152442286"/>
       <w:r>
         <w:rPr>
           <w:lang w:val="en-CA"/>
         </w:rPr>
         <w:t>Class diagram</w:t>
       </w:r>
-      <w:bookmarkEnd w:id="13"/>
+      <w:bookmarkEnd w:id="16"/>
     </w:p>
     <w:p>
       <w:pPr>
         <w:pStyle w:val="headsyd"/>
-        <w:rPr>
-          <w:lang w:val="en-CA"/>
-        </w:rPr>
-      </w:pPr>
-      <w:bookmarkStart w:id="14" w:name="_Toc152164114"/>
+        <w:jc w:val="both"/>
+        <w:rPr>
+          <w:lang w:val="en-CA"/>
+        </w:rPr>
+      </w:pPr>
+      <w:bookmarkStart w:id="17" w:name="_Toc152164114"/>
+      <w:bookmarkStart w:id="18" w:name="_Toc152442287"/>
       <w:r>
         <w:rPr>
           <w:noProof/>
@@ -3718,11 +4531,13 @@
           </wp:anchor>
         </w:drawing>
       </w:r>
-      <w:bookmarkEnd w:id="14"/>
+      <w:bookmarkEnd w:id="17"/>
+      <w:bookmarkEnd w:id="18"/>
     </w:p>
     <w:p>
       <w:pPr>
         <w:pStyle w:val="headsyd"/>
+        <w:jc w:val="both"/>
         <w:rPr>
           <w:lang w:val="en-CA"/>
         </w:rPr>
@@ -3738,8 +4553,9 @@
     <w:p>
       <w:pPr>
         <w:pStyle w:val="headsyd"/>
-      </w:pPr>
-      <w:bookmarkStart w:id="15" w:name="_Toc152164115"/>
+        <w:jc w:val="both"/>
+      </w:pPr>
+      <w:bookmarkStart w:id="19" w:name="_Toc152442288"/>
       <w:r>
         <w:rPr>
           <w:noProof/>
@@ -3818,13 +4634,14 @@
       <w:r>
         <w:t>Create</w:t>
       </w:r>
-      <w:bookmarkEnd w:id="15"/>
+      <w:bookmarkEnd w:id="19"/>
       <w:proofErr w:type="gramEnd"/>
     </w:p>
     <w:p>
       <w:pPr>
         <w:spacing w:after="160" w:line="259" w:lineRule="auto"/>
         <w:ind w:firstLine="0"/>
+        <w:jc w:val="both"/>
         <w:rPr>
           <w:b/>
           <w:bCs/>
@@ -3838,8 +4655,9 @@
     <w:p>
       <w:pPr>
         <w:pStyle w:val="headsyd"/>
-      </w:pPr>
-      <w:bookmarkStart w:id="16" w:name="_Toc152164116"/>
+        <w:jc w:val="both"/>
+      </w:pPr>
+      <w:bookmarkStart w:id="20" w:name="_Toc152442289"/>
       <w:r>
         <w:rPr>
           <w:noProof/>
@@ -3914,7 +4732,7 @@
       <w:r>
         <w:t>: Query</w:t>
       </w:r>
-      <w:bookmarkEnd w:id="16"/>
+      <w:bookmarkEnd w:id="20"/>
       <w:r>
         <w:t xml:space="preserve">    </w:t>
       </w:r>
@@ -3922,11 +4740,13 @@
     <w:p>
       <w:pPr>
         <w:pStyle w:val="headsyd"/>
+        <w:jc w:val="both"/>
       </w:pPr>
     </w:p>
     <w:p>
       <w:pPr>
         <w:pStyle w:val="headsyd"/>
+        <w:jc w:val="both"/>
         <w:sectPr>
           <w:pgSz w:w="15840" w:h="12240" w:orient="landscape"/>
           <w:pgMar w:top="1440" w:right="1440" w:bottom="1440" w:left="1440" w:header="720" w:footer="720" w:gutter="0"/>
@@ -3939,11 +4759,841 @@
     <w:p>
       <w:pPr>
         <w:pStyle w:val="headsyd"/>
-        <w:rPr>
-          <w:lang w:val="en-CA"/>
-        </w:rPr>
-      </w:pPr>
-      <w:bookmarkStart w:id="17" w:name="_Toc152164117"/>
+        <w:jc w:val="both"/>
+        <w:rPr>
+          <w:lang w:val="en-CA"/>
+        </w:rPr>
+      </w:pPr>
+      <w:bookmarkStart w:id="21" w:name="_Toc152442290"/>
+      <w:r>
+        <w:rPr>
+          <w:lang w:val="en-CA"/>
+        </w:rPr>
+        <w:lastRenderedPageBreak/>
+        <w:t>Speech and Lineup</w:t>
+      </w:r>
+      <w:bookmarkEnd w:id="21"/>
+    </w:p>
+    <w:p>
+      <w:pPr>
+        <w:pStyle w:val="Heading3"/>
+        <w:rPr>
+          <w:lang w:val="en-CA"/>
+        </w:rPr>
+      </w:pPr>
+      <w:bookmarkStart w:id="22" w:name="_Toc152442291"/>
+      <w:r>
+        <w:rPr>
+          <w:lang w:val="en-CA"/>
+        </w:rPr>
+        <w:t>Julia Alekseev</w:t>
+      </w:r>
+      <w:bookmarkEnd w:id="22"/>
+    </w:p>
+    <w:p>
+      <w:pPr>
+        <w:pStyle w:val="NoSpacing"/>
+        <w:ind w:left="720"/>
+        <w:jc w:val="both"/>
+        <w:rPr>
+          <w:lang w:val="en-CA"/>
+        </w:rPr>
+      </w:pPr>
+      <w:r>
+        <w:rPr>
+          <w:lang w:val="en-CA"/>
+        </w:rPr>
+        <w:t>Hello everyone,</w:t>
+      </w:r>
+    </w:p>
+    <w:p>
+      <w:pPr>
+        <w:pStyle w:val="NoSpacing"/>
+        <w:ind w:left="720"/>
+        <w:jc w:val="both"/>
+        <w:rPr>
+          <w:lang w:val="en-CA"/>
+        </w:rPr>
+      </w:pPr>
+    </w:p>
+    <w:p>
+      <w:pPr>
+        <w:pStyle w:val="NoSpacing"/>
+        <w:ind w:left="720"/>
+        <w:jc w:val="both"/>
+        <w:rPr>
+          <w:lang w:val="en-CA"/>
+        </w:rPr>
+      </w:pPr>
+      <w:r>
+        <w:rPr>
+          <w:lang w:val="en-CA"/>
+        </w:rPr>
+        <w:t xml:space="preserve">I'm Julia, and with our team—Audry, Minji, Evelyn, and </w:t>
+      </w:r>
+      <w:proofErr w:type="spellStart"/>
+      <w:r>
+        <w:rPr>
+          <w:lang w:val="en-CA"/>
+        </w:rPr>
+        <w:t>Hyeri</w:t>
+      </w:r>
+      <w:proofErr w:type="spellEnd"/>
+      <w:r>
+        <w:rPr>
+          <w:lang w:val="en-CA"/>
+        </w:rPr>
+        <w:t>—we're excited to present a brief but impactful case study for Victoria's shop.</w:t>
+      </w:r>
+    </w:p>
+    <w:p>
+      <w:pPr>
+        <w:pStyle w:val="NoSpacing"/>
+        <w:ind w:left="720"/>
+        <w:jc w:val="both"/>
+        <w:rPr>
+          <w:lang w:val="en-CA"/>
+        </w:rPr>
+      </w:pPr>
+    </w:p>
+    <w:p>
+      <w:pPr>
+        <w:pStyle w:val="NoSpacing"/>
+        <w:ind w:left="720"/>
+        <w:jc w:val="both"/>
+        <w:rPr>
+          <w:lang w:val="en-CA"/>
+        </w:rPr>
+      </w:pPr>
+      <w:r>
+        <w:rPr>
+          <w:lang w:val="en-CA"/>
+        </w:rPr>
+        <w:t>Building on our previous recommendation to move Victoria's business online, we propose adding promotional emails. These emails offer exclusive discounts, promoting new products, retaining customers, encouraging repeat business, and facilitating referrals. This strategy boosts visibility, engagement, and customer loyalty.</w:t>
+      </w:r>
+    </w:p>
+    <w:p>
+      <w:pPr>
+        <w:pStyle w:val="NoSpacing"/>
+        <w:ind w:left="720"/>
+        <w:jc w:val="both"/>
+        <w:rPr>
+          <w:lang w:val="en-CA"/>
+        </w:rPr>
+      </w:pPr>
+    </w:p>
+    <w:p>
+      <w:pPr>
+        <w:pStyle w:val="NoSpacing"/>
+        <w:ind w:left="720"/>
+        <w:jc w:val="both"/>
+        <w:rPr>
+          <w:lang w:val="en-CA"/>
+        </w:rPr>
+      </w:pPr>
+      <w:r>
+        <w:rPr>
+          <w:lang w:val="en-CA"/>
+        </w:rPr>
+        <w:t>In a nutshell, by integrating promotional emails, Victoria can enhance her online business quickly and effectively.</w:t>
+      </w:r>
+    </w:p>
+    <w:p>
+      <w:pPr>
+        <w:pStyle w:val="headsyd"/>
+        <w:jc w:val="both"/>
+        <w:rPr>
+          <w:lang w:val="en-CA"/>
+        </w:rPr>
+      </w:pPr>
+    </w:p>
+    <w:p>
+      <w:pPr>
+        <w:pStyle w:val="Heading3"/>
+        <w:rPr>
+          <w:lang w:val="en-CA"/>
+        </w:rPr>
+      </w:pPr>
+      <w:bookmarkStart w:id="23" w:name="_Toc152442292"/>
+      <w:r>
+        <w:t>Audrey</w:t>
+      </w:r>
+      <w:r>
+        <w:rPr>
+          <w:lang w:val="en-CA"/>
+        </w:rPr>
+        <w:t xml:space="preserve"> Duzon:</w:t>
+      </w:r>
+      <w:bookmarkEnd w:id="23"/>
+    </w:p>
+    <w:p>
+      <w:pPr>
+        <w:pStyle w:val="NoSpacing"/>
+        <w:ind w:left="720"/>
+        <w:jc w:val="both"/>
+        <w:rPr>
+          <w:lang w:val="en-CA"/>
+        </w:rPr>
+      </w:pPr>
+      <w:r>
+        <w:rPr>
+          <w:lang w:val="en-CA"/>
+        </w:rPr>
+        <w:t>So,</w:t>
+      </w:r>
+      <w:r>
+        <w:rPr>
+          <w:lang w:val="en-CA"/>
+        </w:rPr>
+        <w:t xml:space="preserve"> our team designed the use cases and the sequence diagram for our client to support this strategy. </w:t>
+      </w:r>
+    </w:p>
+    <w:p>
+      <w:pPr>
+        <w:pStyle w:val="NoSpacing"/>
+        <w:ind w:left="720"/>
+        <w:jc w:val="both"/>
+        <w:rPr>
+          <w:lang w:val="en-CA"/>
+        </w:rPr>
+      </w:pPr>
+      <w:r>
+        <w:rPr>
+          <w:lang w:val="en-CA"/>
+        </w:rPr>
+        <w:t xml:space="preserve">Our acceptance criteria ensures that our client will be able to create, modify, </w:t>
+      </w:r>
+      <w:r>
+        <w:rPr>
+          <w:lang w:val="en-CA"/>
+        </w:rPr>
+        <w:t>delete,</w:t>
+      </w:r>
+      <w:r>
+        <w:rPr>
+          <w:lang w:val="en-CA"/>
+        </w:rPr>
+        <w:t xml:space="preserve"> and query events. </w:t>
+      </w:r>
+    </w:p>
+    <w:p>
+      <w:pPr>
+        <w:pStyle w:val="NoSpacing"/>
+        <w:ind w:left="720"/>
+        <w:jc w:val="both"/>
+        <w:rPr>
+          <w:lang w:val="en-CA"/>
+        </w:rPr>
+      </w:pPr>
+    </w:p>
+    <w:p>
+      <w:pPr>
+        <w:pStyle w:val="NoSpacing"/>
+        <w:ind w:left="720"/>
+        <w:jc w:val="both"/>
+        <w:rPr>
+          <w:lang w:val="en-CA"/>
+        </w:rPr>
+      </w:pPr>
+    </w:p>
+    <w:p>
+      <w:pPr>
+        <w:pStyle w:val="NoSpacing"/>
+        <w:ind w:left="720"/>
+        <w:jc w:val="both"/>
+        <w:rPr>
+          <w:lang w:val="en-CA"/>
+        </w:rPr>
+      </w:pPr>
+      <w:r>
+        <w:rPr>
+          <w:lang w:val="en-CA"/>
+        </w:rPr>
+        <w:t>In this use case, creating an event:</w:t>
+      </w:r>
+    </w:p>
+    <w:p>
+      <w:pPr>
+        <w:pStyle w:val="NoSpacing"/>
+        <w:ind w:left="720"/>
+        <w:jc w:val="both"/>
+        <w:rPr>
+          <w:lang w:val="en-CA"/>
+        </w:rPr>
+      </w:pPr>
+      <w:r>
+        <w:rPr>
+          <w:lang w:val="en-CA"/>
+        </w:rPr>
+        <w:t xml:space="preserve">Our client has the full control of the following: </w:t>
+      </w:r>
+    </w:p>
+    <w:p>
+      <w:pPr>
+        <w:pStyle w:val="NoSpacing"/>
+        <w:numPr>
+          <w:ilvl w:val="0"/>
+          <w:numId w:val="9"/>
+        </w:numPr>
+        <w:jc w:val="both"/>
+        <w:rPr>
+          <w:lang w:val="en-CA"/>
+        </w:rPr>
+      </w:pPr>
+      <w:r>
+        <w:rPr>
+          <w:lang w:val="en-CA"/>
+        </w:rPr>
+        <w:t>date range, description, name</w:t>
+      </w:r>
+    </w:p>
+    <w:p>
+      <w:pPr>
+        <w:pStyle w:val="NoSpacing"/>
+        <w:numPr>
+          <w:ilvl w:val="0"/>
+          <w:numId w:val="9"/>
+        </w:numPr>
+        <w:jc w:val="both"/>
+        <w:rPr>
+          <w:lang w:val="en-CA"/>
+        </w:rPr>
+      </w:pPr>
+      <w:r>
+        <w:rPr>
+          <w:lang w:val="en-CA"/>
+        </w:rPr>
+        <w:t>products and the specific discounts for each</w:t>
+      </w:r>
+    </w:p>
+    <w:p>
+      <w:pPr>
+        <w:pStyle w:val="NoSpacing"/>
+        <w:ind w:left="720"/>
+        <w:jc w:val="both"/>
+        <w:rPr>
+          <w:lang w:val="en-CA"/>
+        </w:rPr>
+      </w:pPr>
+    </w:p>
+    <w:p>
+      <w:pPr>
+        <w:pStyle w:val="NoSpacing"/>
+        <w:ind w:left="720"/>
+        <w:jc w:val="both"/>
+        <w:rPr>
+          <w:lang w:val="en-CA"/>
+        </w:rPr>
+      </w:pPr>
+      <w:r>
+        <w:rPr>
+          <w:lang w:val="en-CA"/>
+        </w:rPr>
+        <w:t>Our second use case</w:t>
+      </w:r>
+      <w:r>
+        <w:rPr>
+          <w:lang w:val="en-CA"/>
+        </w:rPr>
+        <w:t xml:space="preserve"> focuses on querying an event. </w:t>
+      </w:r>
+    </w:p>
+    <w:p>
+      <w:pPr>
+        <w:pStyle w:val="NoSpacing"/>
+        <w:ind w:left="720"/>
+        <w:jc w:val="both"/>
+        <w:rPr>
+          <w:lang w:val="en-CA"/>
+        </w:rPr>
+      </w:pPr>
+      <w:r>
+        <w:rPr>
+          <w:lang w:val="en-CA"/>
+        </w:rPr>
+        <w:t xml:space="preserve">Our client </w:t>
+      </w:r>
+      <w:r>
+        <w:rPr>
+          <w:lang w:val="en-CA"/>
+        </w:rPr>
+        <w:t>must</w:t>
+      </w:r>
+      <w:r>
+        <w:rPr>
+          <w:lang w:val="en-CA"/>
+        </w:rPr>
+        <w:t xml:space="preserve"> simply select a date range to show the event details and total calculated </w:t>
+      </w:r>
+      <w:r>
+        <w:rPr>
+          <w:lang w:val="en-CA"/>
+        </w:rPr>
+        <w:t>discount.</w:t>
+      </w:r>
+    </w:p>
+    <w:p>
+      <w:pPr>
+        <w:pStyle w:val="NoSpacing"/>
+        <w:ind w:left="720"/>
+        <w:jc w:val="both"/>
+        <w:rPr>
+          <w:lang w:val="en-CA"/>
+        </w:rPr>
+      </w:pPr>
+    </w:p>
+    <w:p>
+      <w:pPr>
+        <w:pStyle w:val="NoSpacing"/>
+        <w:ind w:left="720"/>
+        <w:jc w:val="both"/>
+        <w:rPr>
+          <w:lang w:val="en-CA"/>
+        </w:rPr>
+      </w:pPr>
+      <w:r>
+        <w:rPr>
+          <w:lang w:val="en-CA"/>
+        </w:rPr>
+        <w:t xml:space="preserve">A 3rd potential </w:t>
+      </w:r>
+      <w:r>
+        <w:rPr>
+          <w:lang w:val="en-CA"/>
+        </w:rPr>
+        <w:t>use case</w:t>
+      </w:r>
+      <w:r>
+        <w:rPr>
+          <w:lang w:val="en-CA"/>
+        </w:rPr>
+        <w:t xml:space="preserve"> for our client would focus on sending the email event to our client's customers.</w:t>
+      </w:r>
+    </w:p>
+    <w:p>
+      <w:pPr>
+        <w:pStyle w:val="NoSpacing"/>
+        <w:ind w:left="720"/>
+        <w:jc w:val="both"/>
+        <w:rPr>
+          <w:lang w:val="en-CA"/>
+        </w:rPr>
+      </w:pPr>
+      <w:r>
+        <w:rPr>
+          <w:lang w:val="en-CA"/>
+        </w:rPr>
+        <w:t>Since our current system design allows for storage of customer information,</w:t>
+      </w:r>
+    </w:p>
+    <w:p>
+      <w:pPr>
+        <w:pStyle w:val="NoSpacing"/>
+        <w:ind w:left="720"/>
+        <w:jc w:val="both"/>
+        <w:rPr>
+          <w:lang w:val="en-CA"/>
+        </w:rPr>
+      </w:pPr>
+      <w:r>
+        <w:rPr>
+          <w:lang w:val="en-CA"/>
+        </w:rPr>
+        <w:t>We will utilize these classes to implement this functionality in the future.</w:t>
+      </w:r>
+    </w:p>
+    <w:p>
+      <w:pPr>
+        <w:pStyle w:val="NoSpacing"/>
+        <w:ind w:left="720"/>
+        <w:jc w:val="both"/>
+        <w:rPr>
+          <w:lang w:val="en-CA"/>
+        </w:rPr>
+      </w:pPr>
+    </w:p>
+    <w:p>
+      <w:pPr>
+        <w:pStyle w:val="NoSpacing"/>
+        <w:ind w:left="720"/>
+        <w:jc w:val="both"/>
+        <w:rPr>
+          <w:lang w:val="en-CA"/>
+        </w:rPr>
+      </w:pPr>
+    </w:p>
+    <w:p>
+      <w:pPr>
+        <w:pStyle w:val="Heading3"/>
+      </w:pPr>
+      <w:bookmarkStart w:id="24" w:name="_Toc152442293"/>
+      <w:r>
+        <w:t>Evelyn Kim</w:t>
+      </w:r>
+      <w:bookmarkEnd w:id="24"/>
+      <w:r>
+        <w:t xml:space="preserve"> </w:t>
+      </w:r>
+    </w:p>
+    <w:p>
+      <w:pPr>
+        <w:pStyle w:val="NoSpacing"/>
+        <w:ind w:left="720"/>
+        <w:jc w:val="both"/>
+        <w:rPr>
+          <w:lang w:val="en-CA"/>
+        </w:rPr>
+      </w:pPr>
+      <w:r>
+        <w:rPr>
+          <w:lang w:val="en-CA"/>
+        </w:rPr>
+        <w:t>This is our team's class diagrams that we made for our client.</w:t>
+      </w:r>
+    </w:p>
+    <w:p>
+      <w:pPr>
+        <w:pStyle w:val="NoSpacing"/>
+        <w:ind w:left="720"/>
+        <w:jc w:val="both"/>
+        <w:rPr>
+          <w:lang w:val="en-CA"/>
+        </w:rPr>
+      </w:pPr>
+    </w:p>
+    <w:p>
+      <w:pPr>
+        <w:pStyle w:val="NoSpacing"/>
+        <w:ind w:left="720"/>
+        <w:jc w:val="both"/>
+        <w:rPr>
+          <w:lang w:val="en-CA"/>
+        </w:rPr>
+      </w:pPr>
+      <w:r>
+        <w:rPr>
+          <w:lang w:val="en-CA"/>
+        </w:rPr>
+        <w:t xml:space="preserve">First, we have the Event class diagram. In this diagram, </w:t>
+      </w:r>
+      <w:r>
+        <w:rPr>
+          <w:lang w:val="en-CA"/>
+        </w:rPr>
+        <w:t>there are</w:t>
+      </w:r>
+      <w:r>
+        <w:rPr>
+          <w:lang w:val="en-CA"/>
+        </w:rPr>
+        <w:t xml:space="preserve"> variables like integer eventID, string eventName, time_t startDate and endDate which indicates the event's starting date</w:t>
+      </w:r>
+      <w:r>
+        <w:rPr>
+          <w:lang w:val="en-CA"/>
+        </w:rPr>
+        <w:t xml:space="preserve"> </w:t>
+      </w:r>
+      <w:r>
+        <w:rPr>
+          <w:lang w:val="en-CA"/>
+        </w:rPr>
+        <w:t xml:space="preserve">and </w:t>
+      </w:r>
+      <w:r>
+        <w:rPr>
+          <w:lang w:val="en-CA"/>
+        </w:rPr>
+        <w:lastRenderedPageBreak/>
+        <w:t xml:space="preserve">ending date. </w:t>
+      </w:r>
+      <w:r>
+        <w:rPr>
+          <w:lang w:val="en-CA"/>
+        </w:rPr>
+        <w:t>Also,</w:t>
+      </w:r>
+      <w:r>
+        <w:rPr>
+          <w:lang w:val="en-CA"/>
+        </w:rPr>
+        <w:t xml:space="preserve"> there is a description string, an array </w:t>
+      </w:r>
+      <w:r>
+        <w:rPr>
+          <w:lang w:val="en-CA"/>
+        </w:rPr>
+        <w:t>list that</w:t>
+      </w:r>
+      <w:r>
+        <w:rPr>
+          <w:lang w:val="en-CA"/>
+        </w:rPr>
+        <w:t xml:space="preserve"> stores the Products, and a double variable that stores the</w:t>
+      </w:r>
+      <w:r>
+        <w:rPr>
+          <w:lang w:val="en-CA"/>
+        </w:rPr>
+        <w:t xml:space="preserve"> </w:t>
+      </w:r>
+      <w:r>
+        <w:rPr>
+          <w:lang w:val="en-CA"/>
+        </w:rPr>
+        <w:t xml:space="preserve">total discount amount for an event. </w:t>
+      </w:r>
+    </w:p>
+    <w:p>
+      <w:pPr>
+        <w:pStyle w:val="NoSpacing"/>
+        <w:ind w:left="720"/>
+        <w:jc w:val="both"/>
+        <w:rPr>
+          <w:lang w:val="en-CA"/>
+        </w:rPr>
+      </w:pPr>
+    </w:p>
+    <w:p>
+      <w:pPr>
+        <w:pStyle w:val="NoSpacing"/>
+        <w:ind w:left="720"/>
+        <w:jc w:val="both"/>
+        <w:rPr>
+          <w:lang w:val="en-CA"/>
+        </w:rPr>
+      </w:pPr>
+      <w:r>
+        <w:rPr>
+          <w:lang w:val="en-CA"/>
+        </w:rPr>
+        <w:t xml:space="preserve">Next, for the Product class diagram, we have the product </w:t>
+      </w:r>
+      <w:r>
+        <w:rPr>
+          <w:lang w:val="en-CA"/>
+        </w:rPr>
+        <w:t>ID,</w:t>
+      </w:r>
+      <w:r>
+        <w:rPr>
+          <w:lang w:val="en-CA"/>
+        </w:rPr>
+        <w:t xml:space="preserve"> product</w:t>
+      </w:r>
+      <w:r>
+        <w:rPr>
+          <w:lang w:val="en-CA"/>
+        </w:rPr>
+        <w:t xml:space="preserve"> name, product's price, the discount rate for</w:t>
+      </w:r>
+      <w:r>
+        <w:rPr>
+          <w:lang w:val="en-CA"/>
+        </w:rPr>
+        <w:t xml:space="preserve"> </w:t>
+      </w:r>
+      <w:r>
+        <w:rPr>
+          <w:lang w:val="en-CA"/>
+        </w:rPr>
+        <w:t>the product, and the description.</w:t>
+      </w:r>
+    </w:p>
+    <w:p>
+      <w:pPr>
+        <w:pStyle w:val="NoSpacing"/>
+        <w:ind w:left="720"/>
+        <w:jc w:val="both"/>
+        <w:rPr>
+          <w:lang w:val="en-CA"/>
+        </w:rPr>
+      </w:pPr>
+    </w:p>
+    <w:p>
+      <w:pPr>
+        <w:pStyle w:val="NoSpacing"/>
+        <w:ind w:left="720"/>
+        <w:jc w:val="both"/>
+        <w:rPr>
+          <w:lang w:val="en-CA"/>
+        </w:rPr>
+      </w:pPr>
+      <w:r>
+        <w:rPr>
+          <w:lang w:val="en-CA"/>
+        </w:rPr>
+        <w:t>These diagrams have getters and setters for each of the variables,</w:t>
+      </w:r>
+      <w:r>
+        <w:rPr>
+          <w:lang w:val="en-CA"/>
+        </w:rPr>
+        <w:t xml:space="preserve"> </w:t>
+      </w:r>
+      <w:r>
+        <w:rPr>
+          <w:lang w:val="en-CA"/>
+        </w:rPr>
+        <w:t>and the association of these class diagrams are that the Events</w:t>
+      </w:r>
+      <w:r>
+        <w:rPr>
+          <w:lang w:val="en-CA"/>
+        </w:rPr>
+        <w:t xml:space="preserve"> </w:t>
+      </w:r>
+      <w:r>
+        <w:rPr>
+          <w:lang w:val="en-CA"/>
+        </w:rPr>
+        <w:t>have discount applied for Products in a 1 to 0 or greater</w:t>
+      </w:r>
+      <w:r>
+        <w:rPr>
+          <w:lang w:val="en-CA"/>
+        </w:rPr>
+        <w:t xml:space="preserve"> </w:t>
+      </w:r>
+      <w:r>
+        <w:rPr>
+          <w:lang w:val="en-CA"/>
+        </w:rPr>
+        <w:t>relationship.</w:t>
+      </w:r>
+    </w:p>
+    <w:p>
+      <w:pPr>
+        <w:pStyle w:val="headsyd"/>
+        <w:jc w:val="both"/>
+        <w:rPr>
+          <w:lang w:val="en-CA"/>
+        </w:rPr>
+      </w:pPr>
+    </w:p>
+    <w:p>
+      <w:pPr>
+        <w:pStyle w:val="Heading3"/>
+      </w:pPr>
+      <w:bookmarkStart w:id="25" w:name="_Toc152442294"/>
+      <w:r>
+        <w:t>Minji Kim</w:t>
+      </w:r>
+      <w:bookmarkEnd w:id="25"/>
+    </w:p>
+    <w:p>
+      <w:pPr>
+        <w:pStyle w:val="Heading3"/>
+      </w:pPr>
+    </w:p>
+    <w:p>
+      <w:pPr>
+        <w:pStyle w:val="Heading3"/>
+      </w:pPr>
+    </w:p>
+    <w:p/>
+    <w:p/>
+    <w:p/>
+    <w:p>
+      <w:pPr>
+        <w:pStyle w:val="Heading3"/>
+      </w:pPr>
+      <w:bookmarkStart w:id="26" w:name="_Toc152442295"/>
+      <w:r>
+        <w:t>Hyeri Jang</w:t>
+      </w:r>
+      <w:bookmarkEnd w:id="26"/>
+    </w:p>
+    <w:p>
+      <w:pPr>
+        <w:pStyle w:val="headsyd"/>
+        <w:jc w:val="both"/>
+        <w:rPr>
+          <w:lang w:val="en-CA"/>
+        </w:rPr>
+      </w:pPr>
+    </w:p>
+    <w:p>
+      <w:pPr>
+        <w:pStyle w:val="headsyd"/>
+        <w:jc w:val="both"/>
+        <w:rPr>
+          <w:lang w:val="en-CA"/>
+        </w:rPr>
+      </w:pPr>
+    </w:p>
+    <w:p>
+      <w:pPr>
+        <w:pStyle w:val="headsyd"/>
+        <w:jc w:val="both"/>
+        <w:rPr>
+          <w:lang w:val="en-CA"/>
+        </w:rPr>
+      </w:pPr>
+    </w:p>
+    <w:p>
+      <w:pPr>
+        <w:pStyle w:val="headsyd"/>
+        <w:jc w:val="both"/>
+        <w:rPr>
+          <w:lang w:val="en-CA"/>
+        </w:rPr>
+      </w:pPr>
+    </w:p>
+    <w:p>
+      <w:pPr>
+        <w:pStyle w:val="headsyd"/>
+        <w:jc w:val="both"/>
+        <w:rPr>
+          <w:lang w:val="en-CA"/>
+        </w:rPr>
+      </w:pPr>
+    </w:p>
+    <w:p>
+      <w:pPr>
+        <w:pStyle w:val="headsyd"/>
+        <w:jc w:val="both"/>
+        <w:rPr>
+          <w:lang w:val="en-CA"/>
+        </w:rPr>
+      </w:pPr>
+    </w:p>
+    <w:p>
+      <w:pPr>
+        <w:pStyle w:val="headsyd"/>
+        <w:jc w:val="both"/>
+        <w:rPr>
+          <w:lang w:val="en-CA"/>
+        </w:rPr>
+      </w:pPr>
+    </w:p>
+    <w:p>
+      <w:pPr>
+        <w:pStyle w:val="headsyd"/>
+        <w:jc w:val="both"/>
+        <w:rPr>
+          <w:lang w:val="en-CA"/>
+        </w:rPr>
+      </w:pPr>
+    </w:p>
+    <w:p>
+      <w:pPr>
+        <w:pStyle w:val="headsyd"/>
+        <w:jc w:val="both"/>
+        <w:rPr>
+          <w:lang w:val="en-CA"/>
+        </w:rPr>
+      </w:pPr>
+    </w:p>
+    <w:p>
+      <w:pPr>
+        <w:pStyle w:val="headsyd"/>
+        <w:jc w:val="both"/>
+        <w:rPr>
+          <w:lang w:val="en-CA"/>
+        </w:rPr>
+      </w:pPr>
+      <w:bookmarkStart w:id="27" w:name="_Toc152442296"/>
       <w:r>
         <w:rPr>
           <w:lang w:val="en-CA"/>
@@ -3951,7 +5601,7 @@
         <w:lastRenderedPageBreak/>
         <w:t>Bibliography:</w:t>
       </w:r>
-      <w:bookmarkEnd w:id="17"/>
+      <w:bookmarkEnd w:id="27"/>
     </w:p>
     <w:p>
       <w:pPr>
@@ -3961,6 +5611,7 @@
           <w:numId w:val="7"/>
         </w:numPr>
         <w:spacing w:line="600" w:lineRule="auto"/>
+        <w:jc w:val="both"/>
         <w:rPr>
           <w:rFonts w:cstheme="minorHAnsi"/>
           <w:sz w:val="24"/>
@@ -3997,6 +5648,7 @@
           <w:numId w:val="7"/>
         </w:numPr>
         <w:spacing w:line="600" w:lineRule="auto"/>
+        <w:jc w:val="both"/>
         <w:rPr>
           <w:rFonts w:cstheme="minorHAnsi"/>
           <w:sz w:val="24"/>
@@ -4022,6 +5674,7 @@
           <w:numId w:val="7"/>
         </w:numPr>
         <w:spacing w:line="600" w:lineRule="auto"/>
+        <w:jc w:val="both"/>
         <w:rPr>
           <w:rFonts w:cstheme="minorHAnsi"/>
           <w:sz w:val="24"/>
@@ -4261,8 +5914,15 @@
         </w:tcPr>
         <w:p>
           <w:pPr>
-            <w:pStyle w:val="Header"/>
+            <w:pStyle w:val="NoSpacing"/>
           </w:pPr>
+          <w:r>
+            <w:rPr>
+              <w:sz w:val="18"/>
+              <w:szCs w:val="18"/>
+            </w:rPr>
+            <w:t>GROUP 2: PROMOTIONAL EMAILS</w:t>
+          </w:r>
         </w:p>
       </w:tc>
       <w:tc>
@@ -4271,8 +5931,7 @@
         </w:tcPr>
         <w:p>
           <w:pPr>
-            <w:pStyle w:val="Header"/>
-            <w:jc w:val="center"/>
+            <w:pStyle w:val="NoSpacing"/>
           </w:pPr>
         </w:p>
       </w:tc>
@@ -4318,49 +5977,12 @@
 
 <file path=word/header2.xml><?xml version="1.0" encoding="utf-8"?>
 <w:hdr xmlns:wpc="http://schemas.microsoft.com/office/word/2010/wordprocessingCanvas" xmlns:cx="http://schemas.microsoft.com/office/drawing/2014/chartex" xmlns:cx1="http://schemas.microsoft.com/office/drawing/2015/9/8/chartex" xmlns:cx2="http://schemas.microsoft.com/office/drawing/2015/10/21/chartex" xmlns:cx3="http://schemas.microsoft.com/office/drawing/2016/5/9/chartex" xmlns:cx4="http://schemas.microsoft.com/office/drawing/2016/5/10/chartex" xmlns:cx5="http://schemas.microsoft.com/office/drawing/2016/5/11/chartex" xmlns:cx6="http://schemas.microsoft.com/office/drawing/2016/5/12/chartex" xmlns:cx7="http://schemas.microsoft.com/office/drawing/2016/5/13/chartex" xmlns:cx8="http://schemas.microsoft.com/office/drawing/2016/5/14/chartex" xmlns:mc="http://schemas.openxmlformats.org/markup-compatibility/2006" xmlns:aink="http://schemas.microsoft.com/office/drawing/2016/ink" xmlns:am3d="http://schemas.microsoft.com/office/drawing/2017/model3d" xmlns:o="urn:schemas-microsoft-com:office:office" xmlns:oel="http://schemas.microsoft.com/office/2019/extlst" xmlns:r="http://schemas.openxmlformats.org/officeDocument/2006/relationships" xmlns:m="http://schemas.openxmlformats.org/officeDocument/2006/math" xmlns:v="urn:schemas-microsoft-com:vml" xmlns:wp14="http://schemas.microsoft.com/office/word/2010/wordprocessingDrawing" xmlns:wp="http://schemas.openxmlformats.org/drawingml/2006/wordprocessingDrawing" xmlns:w10="urn:schemas-microsoft-com:office:word" xmlns:w="http://schemas.openxmlformats.org/wordprocessingml/2006/main" xmlns:w14="http://schemas.microsoft.com/office/word/2010/wordml" xmlns:w15="http://schemas.microsoft.com/office/word/2012/wordml" xmlns:w16cex="http://schemas.microsoft.com/office/word/2018/wordml/cex" xmlns:w16cid="http://schemas.microsoft.com/office/word/2016/wordml/cid" xmlns:w16="http://schemas.microsoft.com/office/word/2018/wordml" xmlns:w16sdtdh="http://schemas.microsoft.com/office/word/2020/wordml/sdtdatahash" xmlns:w16se="http://schemas.microsoft.com/office/word/2015/wordml/symex" xmlns:wpg="http://schemas.microsoft.com/office/word/2010/wordprocessingGroup" xmlns:wpi="http://schemas.microsoft.com/office/word/2010/wordprocessingInk" xmlns:wne="http://schemas.microsoft.com/office/word/2006/wordml" xmlns:wps="http://schemas.microsoft.com/office/word/2010/wordprocessingShape" mc:Ignorable="w14 w15 w16se w16cid w16 w16cex w16sdtdh wp14">
-  <w:sdt>
-    <w:sdtPr>
-      <w:id w:val="1632822626"/>
-      <w:docPartObj>
-        <w:docPartGallery w:val="Page Numbers (Top of Page)"/>
-        <w:docPartUnique/>
-      </w:docPartObj>
-    </w:sdtPr>
-    <w:sdtEndPr>
-      <w:rPr>
-        <w:noProof/>
-      </w:rPr>
-    </w:sdtEndPr>
-    <w:sdtContent>
-      <w:p>
-        <w:pPr>
-          <w:pStyle w:val="Header"/>
-          <w:jc w:val="right"/>
-        </w:pPr>
-        <w:r>
-          <w:fldChar w:fldCharType="begin"/>
-        </w:r>
-        <w:r>
-          <w:instrText xml:space="preserve"> PAGE   \* MERGEFORMAT </w:instrText>
-        </w:r>
-        <w:r>
-          <w:fldChar w:fldCharType="separate"/>
-        </w:r>
-        <w:r>
-          <w:rPr>
-            <w:noProof/>
-          </w:rPr>
-          <w:t>2</w:t>
-        </w:r>
-        <w:r>
-          <w:rPr>
-            <w:noProof/>
-          </w:rPr>
-          <w:fldChar w:fldCharType="end"/>
-        </w:r>
-      </w:p>
-    </w:sdtContent>
-  </w:sdt>
+  <w:p>
+    <w:pPr>
+      <w:pStyle w:val="Header"/>
+      <w:jc w:val="right"/>
+    </w:pPr>
+  </w:p>
   <w:p>
     <w:pPr>
       <w:pStyle w:val="Header"/>
@@ -4485,6 +6107,232 @@
     </w:lvl>
   </w:abstractNum>
   <w:abstractNum w:abstractNumId="1" w15:restartNumberingAfterBreak="0">
+    <w:nsid w:val="02703675"/>
+    <w:multiLevelType w:val="hybridMultilevel"/>
+    <w:tmpl w:val="C98470CE"/>
+    <w:lvl w:ilvl="0" w:tplc="10090001">
+      <w:start w:val="1"/>
+      <w:numFmt w:val="bullet"/>
+      <w:lvlText w:val=""/>
+      <w:lvlJc w:val="left"/>
+      <w:pPr>
+        <w:ind w:left="720" w:hanging="360"/>
+      </w:pPr>
+      <w:rPr>
+        <w:rFonts w:ascii="Symbol" w:hAnsi="Symbol" w:hint="default"/>
+      </w:rPr>
+    </w:lvl>
+    <w:lvl w:ilvl="1" w:tplc="10090003" w:tentative="1">
+      <w:start w:val="1"/>
+      <w:numFmt w:val="bullet"/>
+      <w:lvlText w:val="o"/>
+      <w:lvlJc w:val="left"/>
+      <w:pPr>
+        <w:ind w:left="1440" w:hanging="360"/>
+      </w:pPr>
+      <w:rPr>
+        <w:rFonts w:ascii="Courier New" w:hAnsi="Courier New" w:cs="Courier New" w:hint="default"/>
+      </w:rPr>
+    </w:lvl>
+    <w:lvl w:ilvl="2" w:tplc="10090005" w:tentative="1">
+      <w:start w:val="1"/>
+      <w:numFmt w:val="bullet"/>
+      <w:lvlText w:val=""/>
+      <w:lvlJc w:val="left"/>
+      <w:pPr>
+        <w:ind w:left="2160" w:hanging="360"/>
+      </w:pPr>
+      <w:rPr>
+        <w:rFonts w:ascii="Wingdings" w:hAnsi="Wingdings" w:hint="default"/>
+      </w:rPr>
+    </w:lvl>
+    <w:lvl w:ilvl="3" w:tplc="10090001" w:tentative="1">
+      <w:start w:val="1"/>
+      <w:numFmt w:val="bullet"/>
+      <w:lvlText w:val=""/>
+      <w:lvlJc w:val="left"/>
+      <w:pPr>
+        <w:ind w:left="2880" w:hanging="360"/>
+      </w:pPr>
+      <w:rPr>
+        <w:rFonts w:ascii="Symbol" w:hAnsi="Symbol" w:hint="default"/>
+      </w:rPr>
+    </w:lvl>
+    <w:lvl w:ilvl="4" w:tplc="10090003" w:tentative="1">
+      <w:start w:val="1"/>
+      <w:numFmt w:val="bullet"/>
+      <w:lvlText w:val="o"/>
+      <w:lvlJc w:val="left"/>
+      <w:pPr>
+        <w:ind w:left="3600" w:hanging="360"/>
+      </w:pPr>
+      <w:rPr>
+        <w:rFonts w:ascii="Courier New" w:hAnsi="Courier New" w:cs="Courier New" w:hint="default"/>
+      </w:rPr>
+    </w:lvl>
+    <w:lvl w:ilvl="5" w:tplc="10090005" w:tentative="1">
+      <w:start w:val="1"/>
+      <w:numFmt w:val="bullet"/>
+      <w:lvlText w:val=""/>
+      <w:lvlJc w:val="left"/>
+      <w:pPr>
+        <w:ind w:left="4320" w:hanging="360"/>
+      </w:pPr>
+      <w:rPr>
+        <w:rFonts w:ascii="Wingdings" w:hAnsi="Wingdings" w:hint="default"/>
+      </w:rPr>
+    </w:lvl>
+    <w:lvl w:ilvl="6" w:tplc="10090001" w:tentative="1">
+      <w:start w:val="1"/>
+      <w:numFmt w:val="bullet"/>
+      <w:lvlText w:val=""/>
+      <w:lvlJc w:val="left"/>
+      <w:pPr>
+        <w:ind w:left="5040" w:hanging="360"/>
+      </w:pPr>
+      <w:rPr>
+        <w:rFonts w:ascii="Symbol" w:hAnsi="Symbol" w:hint="default"/>
+      </w:rPr>
+    </w:lvl>
+    <w:lvl w:ilvl="7" w:tplc="10090003" w:tentative="1">
+      <w:start w:val="1"/>
+      <w:numFmt w:val="bullet"/>
+      <w:lvlText w:val="o"/>
+      <w:lvlJc w:val="left"/>
+      <w:pPr>
+        <w:ind w:left="5760" w:hanging="360"/>
+      </w:pPr>
+      <w:rPr>
+        <w:rFonts w:ascii="Courier New" w:hAnsi="Courier New" w:cs="Courier New" w:hint="default"/>
+      </w:rPr>
+    </w:lvl>
+    <w:lvl w:ilvl="8" w:tplc="10090005" w:tentative="1">
+      <w:start w:val="1"/>
+      <w:numFmt w:val="bullet"/>
+      <w:lvlText w:val=""/>
+      <w:lvlJc w:val="left"/>
+      <w:pPr>
+        <w:ind w:left="6480" w:hanging="360"/>
+      </w:pPr>
+      <w:rPr>
+        <w:rFonts w:ascii="Wingdings" w:hAnsi="Wingdings" w:hint="default"/>
+      </w:rPr>
+    </w:lvl>
+  </w:abstractNum>
+  <w:abstractNum w:abstractNumId="2" w15:restartNumberingAfterBreak="0">
+    <w:nsid w:val="0AB2088D"/>
+    <w:multiLevelType w:val="hybridMultilevel"/>
+    <w:tmpl w:val="9304968A"/>
+    <w:lvl w:ilvl="0" w:tplc="10090003">
+      <w:start w:val="1"/>
+      <w:numFmt w:val="bullet"/>
+      <w:lvlText w:val="o"/>
+      <w:lvlJc w:val="left"/>
+      <w:pPr>
+        <w:ind w:left="1440" w:hanging="360"/>
+      </w:pPr>
+      <w:rPr>
+        <w:rFonts w:ascii="Courier New" w:hAnsi="Courier New" w:cs="Courier New" w:hint="default"/>
+      </w:rPr>
+    </w:lvl>
+    <w:lvl w:ilvl="1" w:tplc="FFFFFFFF" w:tentative="1">
+      <w:start w:val="1"/>
+      <w:numFmt w:val="bullet"/>
+      <w:lvlText w:val="o"/>
+      <w:lvlJc w:val="left"/>
+      <w:pPr>
+        <w:ind w:left="2160" w:hanging="360"/>
+      </w:pPr>
+      <w:rPr>
+        <w:rFonts w:ascii="Courier New" w:hAnsi="Courier New" w:cs="Courier New" w:hint="default"/>
+      </w:rPr>
+    </w:lvl>
+    <w:lvl w:ilvl="2" w:tplc="FFFFFFFF" w:tentative="1">
+      <w:start w:val="1"/>
+      <w:numFmt w:val="bullet"/>
+      <w:lvlText w:val=""/>
+      <w:lvlJc w:val="left"/>
+      <w:pPr>
+        <w:ind w:left="2880" w:hanging="360"/>
+      </w:pPr>
+      <w:rPr>
+        <w:rFonts w:ascii="Wingdings" w:hAnsi="Wingdings" w:hint="default"/>
+      </w:rPr>
+    </w:lvl>
+    <w:lvl w:ilvl="3" w:tplc="FFFFFFFF" w:tentative="1">
+      <w:start w:val="1"/>
+      <w:numFmt w:val="bullet"/>
+      <w:lvlText w:val=""/>
+      <w:lvlJc w:val="left"/>
+      <w:pPr>
+        <w:ind w:left="3600" w:hanging="360"/>
+      </w:pPr>
+      <w:rPr>
+        <w:rFonts w:ascii="Symbol" w:hAnsi="Symbol" w:hint="default"/>
+      </w:rPr>
+    </w:lvl>
+    <w:lvl w:ilvl="4" w:tplc="FFFFFFFF" w:tentative="1">
+      <w:start w:val="1"/>
+      <w:numFmt w:val="bullet"/>
+      <w:lvlText w:val="o"/>
+      <w:lvlJc w:val="left"/>
+      <w:pPr>
+        <w:ind w:left="4320" w:hanging="360"/>
+      </w:pPr>
+      <w:rPr>
+        <w:rFonts w:ascii="Courier New" w:hAnsi="Courier New" w:cs="Courier New" w:hint="default"/>
+      </w:rPr>
+    </w:lvl>
+    <w:lvl w:ilvl="5" w:tplc="FFFFFFFF" w:tentative="1">
+      <w:start w:val="1"/>
+      <w:numFmt w:val="bullet"/>
+      <w:lvlText w:val=""/>
+      <w:lvlJc w:val="left"/>
+      <w:pPr>
+        <w:ind w:left="5040" w:hanging="360"/>
+      </w:pPr>
+      <w:rPr>
+        <w:rFonts w:ascii="Wingdings" w:hAnsi="Wingdings" w:hint="default"/>
+      </w:rPr>
+    </w:lvl>
+    <w:lvl w:ilvl="6" w:tplc="FFFFFFFF" w:tentative="1">
+      <w:start w:val="1"/>
+      <w:numFmt w:val="bullet"/>
+      <w:lvlText w:val=""/>
+      <w:lvlJc w:val="left"/>
+      <w:pPr>
+        <w:ind w:left="5760" w:hanging="360"/>
+      </w:pPr>
+      <w:rPr>
+        <w:rFonts w:ascii="Symbol" w:hAnsi="Symbol" w:hint="default"/>
+      </w:rPr>
+    </w:lvl>
+    <w:lvl w:ilvl="7" w:tplc="FFFFFFFF" w:tentative="1">
+      <w:start w:val="1"/>
+      <w:numFmt w:val="bullet"/>
+      <w:lvlText w:val="o"/>
+      <w:lvlJc w:val="left"/>
+      <w:pPr>
+        <w:ind w:left="6480" w:hanging="360"/>
+      </w:pPr>
+      <w:rPr>
+        <w:rFonts w:ascii="Courier New" w:hAnsi="Courier New" w:cs="Courier New" w:hint="default"/>
+      </w:rPr>
+    </w:lvl>
+    <w:lvl w:ilvl="8" w:tplc="FFFFFFFF" w:tentative="1">
+      <w:start w:val="1"/>
+      <w:numFmt w:val="bullet"/>
+      <w:lvlText w:val=""/>
+      <w:lvlJc w:val="left"/>
+      <w:pPr>
+        <w:ind w:left="7200" w:hanging="360"/>
+      </w:pPr>
+      <w:rPr>
+        <w:rFonts w:ascii="Wingdings" w:hAnsi="Wingdings" w:hint="default"/>
+      </w:rPr>
+    </w:lvl>
+  </w:abstractNum>
+  <w:abstractNum w:abstractNumId="3" w15:restartNumberingAfterBreak="0">
     <w:nsid w:val="38333703"/>
     <w:multiLevelType w:val="hybridMultilevel"/>
     <w:tmpl w:val="42E472B6"/>
@@ -4597,7 +6445,7 @@
       </w:rPr>
     </w:lvl>
   </w:abstractNum>
-  <w:abstractNum w:abstractNumId="2" w15:restartNumberingAfterBreak="0">
+  <w:abstractNum w:abstractNumId="4" w15:restartNumberingAfterBreak="0">
     <w:nsid w:val="53913166"/>
     <w:multiLevelType w:val="hybridMultilevel"/>
     <w:tmpl w:val="2D3838CC"/>
@@ -4710,7 +6558,7 @@
       </w:rPr>
     </w:lvl>
   </w:abstractNum>
-  <w:abstractNum w:abstractNumId="3" w15:restartNumberingAfterBreak="0">
+  <w:abstractNum w:abstractNumId="5" w15:restartNumberingAfterBreak="0">
     <w:nsid w:val="54B74A4F"/>
     <w:multiLevelType w:val="hybridMultilevel"/>
     <w:tmpl w:val="024439D0"/>
@@ -4823,7 +6671,7 @@
       </w:rPr>
     </w:lvl>
   </w:abstractNum>
-  <w:abstractNum w:abstractNumId="4" w15:restartNumberingAfterBreak="0">
+  <w:abstractNum w:abstractNumId="6" w15:restartNumberingAfterBreak="0">
     <w:nsid w:val="5C5E3962"/>
     <w:multiLevelType w:val="hybridMultilevel"/>
     <w:tmpl w:val="4DD0949C"/>
@@ -4936,7 +6784,7 @@
       </w:rPr>
     </w:lvl>
   </w:abstractNum>
-  <w:abstractNum w:abstractNumId="5" w15:restartNumberingAfterBreak="0">
+  <w:abstractNum w:abstractNumId="7" w15:restartNumberingAfterBreak="0">
     <w:nsid w:val="664359A1"/>
     <w:multiLevelType w:val="hybridMultilevel"/>
     <w:tmpl w:val="7AC8B748"/>
@@ -5049,7 +6897,7 @@
       </w:rPr>
     </w:lvl>
   </w:abstractNum>
-  <w:abstractNum w:abstractNumId="6" w15:restartNumberingAfterBreak="0">
+  <w:abstractNum w:abstractNumId="8" w15:restartNumberingAfterBreak="0">
     <w:nsid w:val="7E3637CF"/>
     <w:multiLevelType w:val="hybridMultilevel"/>
     <w:tmpl w:val="68DC1BC4"/>
@@ -5163,25 +7011,31 @@
     </w:lvl>
   </w:abstractNum>
   <w:num w:numId="1" w16cid:durableId="1567031758">
+    <w:abstractNumId w:val="6"/>
+  </w:num>
+  <w:num w:numId="2" w16cid:durableId="908854427">
+    <w:abstractNumId w:val="5"/>
+  </w:num>
+  <w:num w:numId="3" w16cid:durableId="1186097367">
     <w:abstractNumId w:val="4"/>
   </w:num>
-  <w:num w:numId="2" w16cid:durableId="908854427">
-    <w:abstractNumId w:val="3"/>
-  </w:num>
-  <w:num w:numId="3" w16cid:durableId="1186097367">
-    <w:abstractNumId w:val="2"/>
-  </w:num>
   <w:num w:numId="4" w16cid:durableId="1317344423">
-    <w:abstractNumId w:val="6"/>
+    <w:abstractNumId w:val="8"/>
   </w:num>
   <w:num w:numId="5" w16cid:durableId="788284308">
-    <w:abstractNumId w:val="5"/>
+    <w:abstractNumId w:val="7"/>
   </w:num>
   <w:num w:numId="6" w16cid:durableId="777411571">
-    <w:abstractNumId w:val="1"/>
+    <w:abstractNumId w:val="3"/>
   </w:num>
   <w:num w:numId="7" w16cid:durableId="252252023">
     <w:abstractNumId w:val="0"/>
+  </w:num>
+  <w:num w:numId="8" w16cid:durableId="1771273791">
+    <w:abstractNumId w:val="1"/>
+  </w:num>
+  <w:num w:numId="9" w16cid:durableId="1262105968">
+    <w:abstractNumId w:val="2"/>
   </w:num>
 </w:numbering>
 </file>
@@ -6369,7 +8223,7 @@
     <w:charset w:val="80"/>
     <w:family w:val="modern"/>
     <w:pitch w:val="fixed"/>
-    <w:sig w:usb0="E00002FF" w:usb1="6AC7FDFB" w:usb2="08000012" w:usb3="00000000" w:csb0="0002009F" w:csb1="00000000"/>
+    <w:sig w:usb0="A00002BF" w:usb1="68C7FCFB" w:usb2="00000010" w:usb3="00000000" w:csb0="0002009F" w:csb1="00000000"/>
   </w:font>
 </w:fonts>
 </file>
@@ -6390,7 +8244,9 @@
   </w:compat>
   <w:rsids>
     <w:rsidRoot w:val="00C7264A"/>
+    <w:rsid w:val="003B4EBC"/>
     <w:rsid w:val="00620744"/>
+    <w:rsid w:val="00685ADE"/>
     <w:rsid w:val="00A9038D"/>
     <w:rsid w:val="00AE0A3E"/>
     <w:rsid w:val="00C7264A"/>
@@ -7297,35 +9153,6 @@
 </file>
 
 <file path=customXml/item1.xml><?xml version="1.0" encoding="utf-8"?>
-<p:properties xmlns:p="http://schemas.microsoft.com/office/2006/metadata/properties" xmlns:xsi="http://www.w3.org/2001/XMLSchema-instance" xmlns:pc="http://schemas.microsoft.com/office/infopath/2007/PartnerControls">
-  <documentManagement>
-    <_ip_UnifiedCompliancePolicyUIAction xmlns="http://schemas.microsoft.com/sharepoint/v3" xsi:nil="true"/>
-    <Image xmlns="71af3243-3dd4-4a8d-8c0d-dd76da1f02a5">
-      <Url xsi:nil="true"/>
-      <Description xsi:nil="true"/>
-    </Image>
-    <Status xmlns="71af3243-3dd4-4a8d-8c0d-dd76da1f02a5">Not started</Status>
-    <Background xmlns="71af3243-3dd4-4a8d-8c0d-dd76da1f02a5">false</Background>
-    <_ip_UnifiedCompliancePolicyProperties xmlns="http://schemas.microsoft.com/sharepoint/v3" xsi:nil="true"/>
-    <ImageTagsTaxHTField xmlns="71af3243-3dd4-4a8d-8c0d-dd76da1f02a5">
-      <Terms xmlns="http://schemas.microsoft.com/office/infopath/2007/PartnerControls"/>
-    </ImageTagsTaxHTField>
-    <TaxCatchAll xmlns="230e9df3-be65-4c73-a93b-d1236ebd677e" xsi:nil="true"/>
-    <MediaServiceKeyPoints xmlns="71af3243-3dd4-4a8d-8c0d-dd76da1f02a5" xsi:nil="true"/>
-  </documentManagement>
-</p:properties>
-</file>
-
-<file path=customXml/item2.xml><?xml version="1.0" encoding="utf-8"?>
-<?mso-contentType ?>
-<FormTemplates xmlns="http://schemas.microsoft.com/sharepoint/v3/contenttype/forms">
-  <Display>DocumentLibraryForm</Display>
-  <Edit>DocumentLibraryForm</Edit>
-  <New>DocumentLibraryForm</New>
-</FormTemplates>
-</file>
-
-<file path=customXml/item3.xml><?xml version="1.0" encoding="utf-8"?>
 <ct:contentTypeSchema xmlns:ct="http://schemas.microsoft.com/office/2006/metadata/contentType" xmlns:ma="http://schemas.microsoft.com/office/2006/metadata/properties/metaAttributes" ct:_="" ma:_="" ma:contentTypeName="Document" ma:contentTypeID="0x01010079F111ED35F8CC479449609E8A0923A6" ma:contentTypeVersion="26" ma:contentTypeDescription="Create a new document." ma:contentTypeScope="" ma:versionID="ac37c1753acd5e330d2062ccec26ea66">
   <xsd:schema xmlns:xsd="http://www.w3.org/2001/XMLSchema" xmlns:xs="http://www.w3.org/2001/XMLSchema" xmlns:p="http://schemas.microsoft.com/office/2006/metadata/properties" xmlns:ns1="http://schemas.microsoft.com/sharepoint/v3" xmlns:ns2="71af3243-3dd4-4a8d-8c0d-dd76da1f02a5" xmlns:ns3="16c05727-aa75-4e4a-9b5f-8a80a1165891" xmlns:ns4="230e9df3-be65-4c73-a93b-d1236ebd677e" targetNamespace="http://schemas.microsoft.com/office/2006/metadata/properties" ma:root="true" ma:fieldsID="3b340c7101c92c5120abd06486f94548" ns1:_="" ns2:_="" ns3:_="" ns4:_="">
     <xsd:import namespace="http://schemas.microsoft.com/sharepoint/v3"/>
@@ -7625,31 +9452,40 @@
 </ct:contentTypeSchema>
 </file>
 
-<file path=customXml/item4.xml><?xml version="1.0" encoding="utf-8"?>
+<file path=customXml/item2.xml><?xml version="1.0" encoding="utf-8"?>
 <b:Sources xmlns:b="http://schemas.openxmlformats.org/officeDocument/2006/bibliography" xmlns="http://schemas.openxmlformats.org/officeDocument/2006/bibliography" SelectedStyle="\APASixthEditionOfficeOnline.xsl" StyleName="APA" Version="6"/>
 </file>
 
-<file path=customXml/itemProps1.xml><?xml version="1.0" encoding="utf-8"?>
-<ds:datastoreItem xmlns:ds="http://schemas.openxmlformats.org/officeDocument/2006/customXml" ds:itemID="{C7DCE20C-610A-4626-841D-1F10857B445E}">
-  <ds:schemaRefs>
-    <ds:schemaRef ds:uri="http://schemas.microsoft.com/office/2006/metadata/properties"/>
-    <ds:schemaRef ds:uri="http://schemas.microsoft.com/office/infopath/2007/PartnerControls"/>
-    <ds:schemaRef ds:uri="http://schemas.microsoft.com/sharepoint/v3"/>
-    <ds:schemaRef ds:uri="71af3243-3dd4-4a8d-8c0d-dd76da1f02a5"/>
-    <ds:schemaRef ds:uri="230e9df3-be65-4c73-a93b-d1236ebd677e"/>
-  </ds:schemaRefs>
-</ds:datastoreItem>
+<file path=customXml/item3.xml><?xml version="1.0" encoding="utf-8"?>
+<p:properties xmlns:p="http://schemas.microsoft.com/office/2006/metadata/properties" xmlns:xsi="http://www.w3.org/2001/XMLSchema-instance" xmlns:pc="http://schemas.microsoft.com/office/infopath/2007/PartnerControls">
+  <documentManagement>
+    <_ip_UnifiedCompliancePolicyUIAction xmlns="http://schemas.microsoft.com/sharepoint/v3" xsi:nil="true"/>
+    <Image xmlns="71af3243-3dd4-4a8d-8c0d-dd76da1f02a5">
+      <Url xsi:nil="true"/>
+      <Description xsi:nil="true"/>
+    </Image>
+    <Status xmlns="71af3243-3dd4-4a8d-8c0d-dd76da1f02a5">Not started</Status>
+    <Background xmlns="71af3243-3dd4-4a8d-8c0d-dd76da1f02a5">false</Background>
+    <_ip_UnifiedCompliancePolicyProperties xmlns="http://schemas.microsoft.com/sharepoint/v3" xsi:nil="true"/>
+    <ImageTagsTaxHTField xmlns="71af3243-3dd4-4a8d-8c0d-dd76da1f02a5">
+      <Terms xmlns="http://schemas.microsoft.com/office/infopath/2007/PartnerControls"/>
+    </ImageTagsTaxHTField>
+    <TaxCatchAll xmlns="230e9df3-be65-4c73-a93b-d1236ebd677e" xsi:nil="true"/>
+    <MediaServiceKeyPoints xmlns="71af3243-3dd4-4a8d-8c0d-dd76da1f02a5" xsi:nil="true"/>
+  </documentManagement>
+</p:properties>
 </file>
 
-<file path=customXml/itemProps2.xml><?xml version="1.0" encoding="utf-8"?>
-<ds:datastoreItem xmlns:ds="http://schemas.openxmlformats.org/officeDocument/2006/customXml" ds:itemID="{2D686CB8-6245-413C-A355-156513A377FC}">
-  <ds:schemaRefs>
-    <ds:schemaRef ds:uri="http://schemas.microsoft.com/sharepoint/v3/contenttype/forms"/>
-  </ds:schemaRefs>
-</ds:datastoreItem>
+<file path=customXml/item4.xml><?xml version="1.0" encoding="utf-8"?>
+<?mso-contentType ?>
+<FormTemplates xmlns="http://schemas.microsoft.com/sharepoint/v3/contenttype/forms">
+  <Display>DocumentLibraryForm</Display>
+  <Edit>DocumentLibraryForm</Edit>
+  <New>DocumentLibraryForm</New>
+</FormTemplates>
 </file>
 
-<file path=customXml/itemProps3.xml><?xml version="1.0" encoding="utf-8"?>
+<file path=customXml/itemProps1.xml><?xml version="1.0" encoding="utf-8"?>
 <ds:datastoreItem xmlns:ds="http://schemas.openxmlformats.org/officeDocument/2006/customXml" ds:itemID="{3B411A11-DDA3-4BC4-B0BC-14026E6D5DF4}">
   <ds:schemaRefs>
     <ds:schemaRef ds:uri="http://schemas.microsoft.com/office/2006/metadata/contentType"/>
@@ -7670,10 +9506,30 @@
 </ds:datastoreItem>
 </file>
 
-<file path=customXml/itemProps4.xml><?xml version="1.0" encoding="utf-8"?>
+<file path=customXml/itemProps2.xml><?xml version="1.0" encoding="utf-8"?>
 <ds:datastoreItem xmlns:ds="http://schemas.openxmlformats.org/officeDocument/2006/customXml" ds:itemID="{04984712-6523-49AC-A6A1-0005A0743BDB}">
   <ds:schemaRefs>
     <ds:schemaRef ds:uri="http://schemas.openxmlformats.org/officeDocument/2006/bibliography"/>
   </ds:schemaRefs>
 </ds:datastoreItem>
+</file>
+
+<file path=customXml/itemProps3.xml><?xml version="1.0" encoding="utf-8"?>
+<ds:datastoreItem xmlns:ds="http://schemas.openxmlformats.org/officeDocument/2006/customXml" ds:itemID="{C7DCE20C-610A-4626-841D-1F10857B445E}">
+  <ds:schemaRefs>
+    <ds:schemaRef ds:uri="http://schemas.microsoft.com/office/2006/metadata/properties"/>
+    <ds:schemaRef ds:uri="http://schemas.microsoft.com/office/infopath/2007/PartnerControls"/>
+    <ds:schemaRef ds:uri="http://schemas.microsoft.com/sharepoint/v3"/>
+    <ds:schemaRef ds:uri="71af3243-3dd4-4a8d-8c0d-dd76da1f02a5"/>
+    <ds:schemaRef ds:uri="230e9df3-be65-4c73-a93b-d1236ebd677e"/>
+  </ds:schemaRefs>
+</ds:datastoreItem>
+</file>
+
+<file path=customXml/itemProps4.xml><?xml version="1.0" encoding="utf-8"?>
+<ds:datastoreItem xmlns:ds="http://schemas.openxmlformats.org/officeDocument/2006/customXml" ds:itemID="{2D686CB8-6245-413C-A355-156513A377FC}">
+  <ds:schemaRefs>
+    <ds:schemaRef ds:uri="http://schemas.microsoft.com/sharepoint/v3/contenttype/forms"/>
+  </ds:schemaRefs>
+</ds:datastoreItem>
 </file>
</xml_diff>